<commit_message>
Zusammenfassung: Deskriptive Analyse Kontrollgruppenmodell
</commit_message>
<xml_diff>
--- a/ANALYSIS/Entdeckerfonds Kontrollgruppenmodell.docx
+++ b/ANALYSIS/Entdeckerfonds Kontrollgruppenmodell.docx
@@ -660,7 +660,61 @@
           <w:szCs w:val="21"/>
           <w:lang w:val="de-DE"/>
         </w:rPr>
-        <w:t>Jede Einrichtung, die in einem bestimmten Jahr überhaupt keine Angabe zum Entdeckerfonds gemacht hat, ist dagegen in der Kontrollgruppe für d</w:t>
+        <w:t>Jede Einrichtung, die in einem bestimmten Jahr überhaupt keine Angabe</w:t>
+      </w:r>
+      <w:r>
+        <w:rPr>
+          <w:rFonts w:ascii="Calibri" w:hAnsi="Calibri" w:cs="Calibri"/>
+          <w:sz w:val="21"/>
+          <w:szCs w:val="21"/>
+          <w:lang w:val="de-DE"/>
+        </w:rPr>
+        <w:t>n</w:t>
+      </w:r>
+      <w:r>
+        <w:rPr>
+          <w:rFonts w:ascii="Calibri" w:hAnsi="Calibri" w:cs="Calibri"/>
+          <w:sz w:val="21"/>
+          <w:szCs w:val="21"/>
+          <w:lang w:val="de-DE"/>
+        </w:rPr>
+        <w:t xml:space="preserve"> zum Entdeckerfonds</w:t>
+      </w:r>
+      <w:r>
+        <w:rPr>
+          <w:rFonts w:ascii="Calibri" w:hAnsi="Calibri" w:cs="Calibri"/>
+          <w:sz w:val="21"/>
+          <w:szCs w:val="21"/>
+          <w:lang w:val="de-DE"/>
+        </w:rPr>
+        <w:t xml:space="preserve">, aber zum Mittagstisch </w:t>
+      </w:r>
+      <w:r>
+        <w:rPr>
+          <w:rFonts w:ascii="Calibri" w:hAnsi="Calibri" w:cs="Calibri"/>
+          <w:sz w:val="21"/>
+          <w:szCs w:val="21"/>
+          <w:lang w:val="de-DE"/>
+        </w:rPr>
+        <w:t>gemacht h</w:t>
+      </w:r>
+      <w:r>
+        <w:rPr>
+          <w:rFonts w:ascii="Calibri" w:hAnsi="Calibri" w:cs="Calibri"/>
+          <w:sz w:val="21"/>
+          <w:szCs w:val="21"/>
+          <w:lang w:val="de-DE"/>
+        </w:rPr>
+        <w:t>at</w:t>
+      </w:r>
+      <w:r>
+        <w:rPr>
+          <w:rFonts w:ascii="Calibri" w:hAnsi="Calibri" w:cs="Calibri"/>
+          <w:sz w:val="21"/>
+          <w:szCs w:val="21"/>
+          <w:lang w:val="de-DE"/>
+        </w:rPr>
+        <w:t>, ist dagegen in der Kontrollgruppe für d</w:t>
       </w:r>
       <w:r>
         <w:rPr>
@@ -1368,18 +1422,6 @@
           <w:lang w:val="de-DE"/>
         </w:rPr>
       </w:pPr>
-    </w:p>
-    <w:p>
-      <w:pPr>
-        <w:spacing w:line="276" w:lineRule="auto"/>
-        <w:contextualSpacing/>
-        <w:rPr>
-          <w:rFonts w:ascii="Calibri" w:hAnsi="Calibri" w:cs="Calibri"/>
-          <w:sz w:val="21"/>
-          <w:szCs w:val="21"/>
-          <w:lang w:val="de-DE"/>
-        </w:rPr>
-      </w:pPr>
       <w:r>
         <w:rPr>
           <w:rFonts w:ascii="Calibri" w:hAnsi="Calibri" w:cs="Calibri"/>
@@ -1389,18 +1431,6 @@
         </w:rPr>
         <w:t>Zusammensetzung der Kontrollgruppe:</w:t>
       </w:r>
-    </w:p>
-    <w:p>
-      <w:pPr>
-        <w:spacing w:line="276" w:lineRule="auto"/>
-        <w:contextualSpacing/>
-        <w:rPr>
-          <w:rFonts w:ascii="Calibri" w:hAnsi="Calibri" w:cs="Calibri"/>
-          <w:sz w:val="21"/>
-          <w:szCs w:val="21"/>
-          <w:lang w:val="de-DE"/>
-        </w:rPr>
-      </w:pPr>
     </w:p>
     <w:p>
       <w:pPr>
@@ -2186,34 +2216,33 @@
     </w:p>
     <w:p>
       <w:pPr>
-        <w:spacing w:line="276" w:lineRule="auto"/>
-        <w:rPr>
-          <w:rFonts w:ascii="Calibri" w:hAnsi="Calibri" w:cs="Calibri"/>
-          <w:sz w:val="21"/>
-          <w:szCs w:val="21"/>
-          <w:lang w:val="de-DE"/>
-        </w:rPr>
-      </w:pPr>
-      <w:bookmarkStart w:id="0" w:name="_GoBack"/>
-      <w:bookmarkEnd w:id="0"/>
-    </w:p>
-    <w:p>
-      <w:pPr>
-        <w:rPr>
-          <w:rFonts w:ascii="Calibri" w:hAnsi="Calibri" w:cs="Calibri"/>
-          <w:sz w:val="21"/>
-          <w:szCs w:val="21"/>
-          <w:lang w:val="de-DE"/>
-        </w:rPr>
-      </w:pPr>
-      <w:r>
-        <w:rPr>
-          <w:rFonts w:ascii="Calibri" w:hAnsi="Calibri" w:cs="Calibri"/>
-          <w:sz w:val="21"/>
-          <w:szCs w:val="21"/>
+        <w:rPr>
+          <w:rFonts w:ascii="Calibri" w:hAnsi="Calibri" w:cs="Calibri"/>
+          <w:sz w:val="21"/>
+          <w:szCs w:val="21"/>
+          <w:u w:val="single"/>
+          <w:lang w:val="de-DE"/>
+        </w:rPr>
+      </w:pPr>
+      <w:r>
+        <w:rPr>
+          <w:rFonts w:ascii="Calibri" w:hAnsi="Calibri" w:cs="Calibri"/>
+          <w:sz w:val="21"/>
+          <w:szCs w:val="21"/>
+          <w:u w:val="single"/>
           <w:lang w:val="de-DE"/>
         </w:rPr>
         <w:t>4. Empirische Methode</w:t>
+      </w:r>
+      <w:r>
+        <w:rPr>
+          <w:rFonts w:ascii="Calibri" w:hAnsi="Calibri" w:cs="Calibri"/>
+          <w:sz w:val="21"/>
+          <w:szCs w:val="21"/>
+          <w:u w:val="single"/>
+          <w:lang w:val="de-DE"/>
+        </w:rPr>
+        <w:t>:</w:t>
       </w:r>
     </w:p>
     <w:p>
@@ -2344,6 +2373,2059 @@
         </w:rPr>
         <w:t>Placebo-Test: Verwenden von Variablen, die sehr wahrscheinlich NICHT vom Entdeckerfonds beeinflusst werden können (z.B. Variablen, die direkt mit dem Mittagstisch zusammenhängen)</w:t>
       </w:r>
+    </w:p>
+    <w:p>
+      <w:pPr>
+        <w:rPr>
+          <w:rFonts w:ascii="Calibri" w:hAnsi="Calibri" w:cs="Calibri"/>
+          <w:sz w:val="21"/>
+          <w:szCs w:val="21"/>
+          <w:u w:val="single"/>
+          <w:lang w:val="de-DE"/>
+        </w:rPr>
+      </w:pPr>
+      <w:r>
+        <w:rPr>
+          <w:rFonts w:ascii="Calibri" w:hAnsi="Calibri" w:cs="Calibri"/>
+          <w:sz w:val="21"/>
+          <w:szCs w:val="21"/>
+          <w:u w:val="single"/>
+          <w:lang w:val="de-DE"/>
+        </w:rPr>
+        <w:t>5. Deskriptive Analyse:</w:t>
+      </w:r>
+    </w:p>
+    <w:p>
+      <w:pPr>
+        <w:pStyle w:val="Listenabsatz"/>
+        <w:numPr>
+          <w:ilvl w:val="0"/>
+          <w:numId w:val="1"/>
+        </w:numPr>
+        <w:rPr>
+          <w:rFonts w:ascii="Calibri" w:hAnsi="Calibri" w:cs="Calibri"/>
+          <w:sz w:val="21"/>
+          <w:szCs w:val="21"/>
+          <w:lang w:val="de-DE"/>
+        </w:rPr>
+      </w:pPr>
+      <w:r>
+        <w:rPr>
+          <w:rFonts w:ascii="Calibri" w:hAnsi="Calibri" w:cs="Calibri"/>
+          <w:sz w:val="21"/>
+          <w:szCs w:val="21"/>
+          <w:lang w:val="de-DE"/>
+        </w:rPr>
+        <w:t>Kerngedanke: Anhand bestimmter Variablen und deskriptiver Statistiken soll ein Unterschied in der zeitlichen Entwicklung von Treatment- und Kontrollgruppe gezeigt werden</w:t>
+      </w:r>
+    </w:p>
+    <w:p>
+      <w:pPr>
+        <w:pStyle w:val="Listenabsatz"/>
+        <w:numPr>
+          <w:ilvl w:val="0"/>
+          <w:numId w:val="2"/>
+        </w:numPr>
+        <w:rPr>
+          <w:rFonts w:ascii="Calibri" w:hAnsi="Calibri" w:cs="Calibri"/>
+          <w:sz w:val="21"/>
+          <w:szCs w:val="21"/>
+          <w:lang w:val="de-DE"/>
+        </w:rPr>
+      </w:pPr>
+      <w:r>
+        <w:rPr>
+          <w:rFonts w:ascii="Calibri" w:hAnsi="Calibri" w:cs="Calibri"/>
+          <w:sz w:val="21"/>
+          <w:szCs w:val="21"/>
+          <w:lang w:val="de-DE"/>
+        </w:rPr>
+        <w:t>Vergleich von Levels und Trends in Treatment- und Kontrollgruppe</w:t>
+      </w:r>
+    </w:p>
+    <w:p>
+      <w:pPr>
+        <w:pStyle w:val="Listenabsatz"/>
+        <w:numPr>
+          <w:ilvl w:val="0"/>
+          <w:numId w:val="1"/>
+        </w:numPr>
+        <w:rPr>
+          <w:rFonts w:ascii="Calibri" w:hAnsi="Calibri" w:cs="Calibri"/>
+          <w:sz w:val="21"/>
+          <w:szCs w:val="21"/>
+          <w:lang w:val="de-DE"/>
+        </w:rPr>
+      </w:pPr>
+      <w:r>
+        <w:rPr>
+          <w:rFonts w:ascii="Calibri" w:hAnsi="Calibri" w:cs="Calibri"/>
+          <w:sz w:val="21"/>
+          <w:szCs w:val="21"/>
+          <w:lang w:val="de-DE"/>
+        </w:rPr>
+        <w:t xml:space="preserve">Problem: Die kategorialen Variablen </w:t>
+      </w:r>
+      <w:r>
+        <w:rPr>
+          <w:rFonts w:ascii="Calibri" w:hAnsi="Calibri" w:cs="Calibri"/>
+          <w:sz w:val="21"/>
+          <w:szCs w:val="21"/>
+          <w:lang w:val="de-DE"/>
+        </w:rPr>
+        <w:t>waren</w:t>
+      </w:r>
+      <w:r>
+        <w:rPr>
+          <w:rFonts w:ascii="Calibri" w:hAnsi="Calibri" w:cs="Calibri"/>
+          <w:sz w:val="21"/>
+          <w:szCs w:val="21"/>
+          <w:lang w:val="de-DE"/>
+        </w:rPr>
+        <w:t xml:space="preserve"> im Datentyp "Factor"</w:t>
+      </w:r>
+      <w:r>
+        <w:rPr>
+          <w:rFonts w:ascii="Calibri" w:hAnsi="Calibri" w:cs="Calibri"/>
+          <w:sz w:val="21"/>
+          <w:szCs w:val="21"/>
+          <w:lang w:val="de-DE"/>
+        </w:rPr>
+        <w:t xml:space="preserve"> codiert</w:t>
+      </w:r>
+      <w:r>
+        <w:rPr>
+          <w:rFonts w:ascii="Calibri" w:hAnsi="Calibri" w:cs="Calibri"/>
+          <w:sz w:val="21"/>
+          <w:szCs w:val="21"/>
+          <w:lang w:val="de-DE"/>
+        </w:rPr>
+        <w:t xml:space="preserve">, </w:t>
+      </w:r>
+      <w:r>
+        <w:rPr>
+          <w:rFonts w:ascii="Calibri" w:hAnsi="Calibri" w:cs="Calibri"/>
+          <w:sz w:val="21"/>
+          <w:szCs w:val="21"/>
+          <w:lang w:val="de-DE"/>
+        </w:rPr>
+        <w:t>sodass diese</w:t>
+      </w:r>
+      <w:r>
+        <w:rPr>
+          <w:rFonts w:ascii="Calibri" w:hAnsi="Calibri" w:cs="Calibri"/>
+          <w:sz w:val="21"/>
+          <w:szCs w:val="21"/>
+          <w:lang w:val="de-DE"/>
+        </w:rPr>
+        <w:t xml:space="preserve"> zur weiteren Bearbeitung in den Datentyp "numeric" geändert w</w:t>
+      </w:r>
+      <w:r>
+        <w:rPr>
+          <w:rFonts w:ascii="Calibri" w:hAnsi="Calibri" w:cs="Calibri"/>
+          <w:sz w:val="21"/>
+          <w:szCs w:val="21"/>
+          <w:lang w:val="de-DE"/>
+        </w:rPr>
+        <w:t>u</w:t>
+      </w:r>
+      <w:r>
+        <w:rPr>
+          <w:rFonts w:ascii="Calibri" w:hAnsi="Calibri" w:cs="Calibri"/>
+          <w:sz w:val="21"/>
+          <w:szCs w:val="21"/>
+          <w:lang w:val="de-DE"/>
+        </w:rPr>
+        <w:t>rden</w:t>
+      </w:r>
+    </w:p>
+    <w:p>
+      <w:pPr>
+        <w:pStyle w:val="Listenabsatz"/>
+        <w:rPr>
+          <w:rFonts w:ascii="Calibri" w:hAnsi="Calibri" w:cs="Calibri"/>
+          <w:sz w:val="21"/>
+          <w:szCs w:val="21"/>
+          <w:lang w:val="de-DE"/>
+        </w:rPr>
+      </w:pPr>
+    </w:p>
+    <w:p>
+      <w:pPr>
+        <w:pStyle w:val="Listenabsatz"/>
+        <w:numPr>
+          <w:ilvl w:val="0"/>
+          <w:numId w:val="1"/>
+        </w:numPr>
+        <w:rPr>
+          <w:rFonts w:ascii="Calibri" w:hAnsi="Calibri" w:cs="Calibri"/>
+          <w:sz w:val="21"/>
+          <w:szCs w:val="21"/>
+          <w:lang w:val="de-DE"/>
+        </w:rPr>
+      </w:pPr>
+      <w:r>
+        <w:rPr>
+          <w:rFonts w:ascii="Calibri" w:hAnsi="Calibri" w:cs="Calibri"/>
+          <w:sz w:val="21"/>
+          <w:szCs w:val="21"/>
+          <w:lang w:val="de-DE"/>
+        </w:rPr>
+        <w:lastRenderedPageBreak/>
+        <w:t>Für jedes Jahr von 2012 bis 2018 wurden mithilfe der Treatment-Dummies und Jahres-Dummies zwei Datensätze erstellt, in denen sich jeweils nur Beobachtungen aus der Kontroll- oder Treatmentgruppe eines bestimmten Jahres befinden</w:t>
+      </w:r>
+    </w:p>
+    <w:p>
+      <w:pPr>
+        <w:pStyle w:val="Listenabsatz"/>
+        <w:numPr>
+          <w:ilvl w:val="0"/>
+          <w:numId w:val="1"/>
+        </w:numPr>
+        <w:rPr>
+          <w:rFonts w:ascii="Calibri" w:hAnsi="Calibri" w:cs="Calibri"/>
+          <w:sz w:val="21"/>
+          <w:szCs w:val="21"/>
+          <w:lang w:val="de-DE"/>
+        </w:rPr>
+      </w:pPr>
+      <w:r>
+        <w:rPr>
+          <w:rFonts w:ascii="Calibri" w:hAnsi="Calibri" w:cs="Calibri"/>
+          <w:sz w:val="21"/>
+          <w:szCs w:val="21"/>
+          <w:lang w:val="de-DE"/>
+        </w:rPr>
+        <w:t xml:space="preserve">Problem: Die </w:t>
+      </w:r>
+      <w:r>
+        <w:rPr>
+          <w:rFonts w:ascii="Calibri" w:hAnsi="Calibri" w:cs="Calibri"/>
+          <w:sz w:val="21"/>
+          <w:szCs w:val="21"/>
+          <w:lang w:val="de-DE"/>
+        </w:rPr>
+        <w:t xml:space="preserve">Kontrollgruppen-Datensätze der verschiedenen Jahre </w:t>
+      </w:r>
+      <w:r>
+        <w:rPr>
+          <w:rFonts w:ascii="Calibri" w:hAnsi="Calibri" w:cs="Calibri"/>
+          <w:sz w:val="21"/>
+          <w:szCs w:val="21"/>
+          <w:lang w:val="de-DE"/>
+        </w:rPr>
+        <w:t>enth</w:t>
+      </w:r>
+      <w:r>
+        <w:rPr>
+          <w:rFonts w:ascii="Calibri" w:hAnsi="Calibri" w:cs="Calibri"/>
+          <w:sz w:val="21"/>
+          <w:szCs w:val="21"/>
+          <w:lang w:val="de-DE"/>
+        </w:rPr>
+        <w:t>ie</w:t>
+      </w:r>
+      <w:r>
+        <w:rPr>
+          <w:rFonts w:ascii="Calibri" w:hAnsi="Calibri" w:cs="Calibri"/>
+          <w:sz w:val="21"/>
+          <w:szCs w:val="21"/>
+          <w:lang w:val="de-DE"/>
+        </w:rPr>
+        <w:t>lten Beobachtungen, zu denen auch keine Daten</w:t>
+      </w:r>
+      <w:r>
+        <w:rPr>
+          <w:rFonts w:ascii="Calibri" w:hAnsi="Calibri" w:cs="Calibri"/>
+          <w:sz w:val="21"/>
+          <w:szCs w:val="21"/>
+          <w:lang w:val="de-DE"/>
+        </w:rPr>
+        <w:t xml:space="preserve"> </w:t>
+      </w:r>
+      <w:r>
+        <w:rPr>
+          <w:rFonts w:ascii="Calibri" w:hAnsi="Calibri" w:cs="Calibri"/>
+          <w:sz w:val="21"/>
+          <w:szCs w:val="21"/>
+          <w:lang w:val="de-DE"/>
+        </w:rPr>
+        <w:t>für den Mittagstisch vorl</w:t>
+      </w:r>
+      <w:r>
+        <w:rPr>
+          <w:rFonts w:ascii="Calibri" w:hAnsi="Calibri" w:cs="Calibri"/>
+          <w:sz w:val="21"/>
+          <w:szCs w:val="21"/>
+          <w:lang w:val="de-DE"/>
+        </w:rPr>
+        <w:t>ie</w:t>
+      </w:r>
+      <w:r>
+        <w:rPr>
+          <w:rFonts w:ascii="Calibri" w:hAnsi="Calibri" w:cs="Calibri"/>
+          <w:sz w:val="21"/>
+          <w:szCs w:val="21"/>
+          <w:lang w:val="de-DE"/>
+        </w:rPr>
+        <w:t>gen</w:t>
+      </w:r>
+      <w:r>
+        <w:rPr>
+          <w:rFonts w:ascii="Calibri" w:hAnsi="Calibri" w:cs="Calibri"/>
+          <w:sz w:val="21"/>
+          <w:szCs w:val="21"/>
+          <w:lang w:val="de-DE"/>
+        </w:rPr>
+        <w:t>, sodass die diese Beobachtungen auch nicht verwendet werden können</w:t>
+      </w:r>
+    </w:p>
+    <w:p>
+      <w:pPr>
+        <w:pStyle w:val="Listenabsatz"/>
+        <w:numPr>
+          <w:ilvl w:val="0"/>
+          <w:numId w:val="2"/>
+        </w:numPr>
+        <w:rPr>
+          <w:rFonts w:ascii="Calibri" w:hAnsi="Calibri" w:cs="Calibri"/>
+          <w:sz w:val="21"/>
+          <w:szCs w:val="21"/>
+          <w:lang w:val="de-DE"/>
+        </w:rPr>
+      </w:pPr>
+      <w:r>
+        <w:rPr>
+          <w:rFonts w:ascii="Calibri" w:hAnsi="Calibri" w:cs="Calibri"/>
+          <w:sz w:val="21"/>
+          <w:szCs w:val="21"/>
+          <w:lang w:val="de-DE"/>
+        </w:rPr>
+        <w:t>Di</w:t>
+      </w:r>
+      <w:r>
+        <w:rPr>
+          <w:rFonts w:ascii="Calibri" w:hAnsi="Calibri" w:cs="Calibri"/>
+          <w:sz w:val="21"/>
+          <w:szCs w:val="21"/>
+          <w:lang w:val="de-DE"/>
+        </w:rPr>
+        <w:t>e</w:t>
+      </w:r>
+      <w:r>
+        <w:rPr>
+          <w:rFonts w:ascii="Calibri" w:hAnsi="Calibri" w:cs="Calibri"/>
+          <w:sz w:val="21"/>
+          <w:szCs w:val="21"/>
+          <w:lang w:val="de-DE"/>
+        </w:rPr>
+        <w:t xml:space="preserve"> </w:t>
+      </w:r>
+      <w:r>
+        <w:rPr>
+          <w:rFonts w:ascii="Calibri" w:hAnsi="Calibri" w:cs="Calibri"/>
+          <w:sz w:val="21"/>
+          <w:szCs w:val="21"/>
+          <w:lang w:val="de-DE"/>
+        </w:rPr>
+        <w:t xml:space="preserve">entsprechenden </w:t>
+      </w:r>
+      <w:r>
+        <w:rPr>
+          <w:rFonts w:ascii="Calibri" w:hAnsi="Calibri" w:cs="Calibri"/>
+          <w:sz w:val="21"/>
+          <w:szCs w:val="21"/>
+          <w:lang w:val="de-DE"/>
+        </w:rPr>
+        <w:t>Beobachtungen</w:t>
+      </w:r>
+      <w:r>
+        <w:rPr>
+          <w:rFonts w:ascii="Calibri" w:hAnsi="Calibri" w:cs="Calibri"/>
+          <w:sz w:val="21"/>
+          <w:szCs w:val="21"/>
+          <w:lang w:val="de-DE"/>
+        </w:rPr>
+        <w:t xml:space="preserve"> anhand der Einrichtungsnummer ermittelt und </w:t>
+      </w:r>
+      <w:r>
+        <w:rPr>
+          <w:rFonts w:ascii="Calibri" w:hAnsi="Calibri" w:cs="Calibri"/>
+          <w:sz w:val="21"/>
+          <w:szCs w:val="21"/>
+          <w:lang w:val="de-DE"/>
+        </w:rPr>
+        <w:t>aus de</w:t>
+      </w:r>
+      <w:r>
+        <w:rPr>
+          <w:rFonts w:ascii="Calibri" w:hAnsi="Calibri" w:cs="Calibri"/>
+          <w:sz w:val="21"/>
+          <w:szCs w:val="21"/>
+          <w:lang w:val="de-DE"/>
+        </w:rPr>
+        <w:t>r</w:t>
+      </w:r>
+      <w:r>
+        <w:rPr>
+          <w:rFonts w:ascii="Calibri" w:hAnsi="Calibri" w:cs="Calibri"/>
+          <w:sz w:val="21"/>
+          <w:szCs w:val="21"/>
+          <w:lang w:val="de-DE"/>
+        </w:rPr>
+        <w:t xml:space="preserve"> Kontrollgruppe</w:t>
+      </w:r>
+      <w:r>
+        <w:rPr>
+          <w:rFonts w:ascii="Calibri" w:hAnsi="Calibri" w:cs="Calibri"/>
+          <w:sz w:val="21"/>
+          <w:szCs w:val="21"/>
+          <w:lang w:val="de-DE"/>
+        </w:rPr>
+        <w:t xml:space="preserve"> entfernt</w:t>
+      </w:r>
+    </w:p>
+    <w:p>
+      <w:pPr>
+        <w:pStyle w:val="Listenabsatz"/>
+        <w:numPr>
+          <w:ilvl w:val="0"/>
+          <w:numId w:val="1"/>
+        </w:numPr>
+        <w:rPr>
+          <w:rFonts w:ascii="Calibri" w:hAnsi="Calibri" w:cs="Calibri"/>
+          <w:sz w:val="21"/>
+          <w:szCs w:val="21"/>
+          <w:lang w:val="de-DE"/>
+        </w:rPr>
+      </w:pPr>
+      <w:r>
+        <w:rPr>
+          <w:rFonts w:ascii="Calibri" w:hAnsi="Calibri" w:cs="Calibri"/>
+          <w:sz w:val="21"/>
+          <w:szCs w:val="21"/>
+          <w:lang w:val="de-DE"/>
+        </w:rPr>
+        <w:t>Für jedes Jahr von 2012 bis 2018 wurde der Mittelwert von Variablen, die sowohl für den Mittagstisch als auch den Entdeckerfonds relevant sind, in Treatment- und Kontrollgruppe ermittelt</w:t>
+      </w:r>
+    </w:p>
+    <w:p>
+      <w:pPr>
+        <w:pStyle w:val="Listenabsatz"/>
+        <w:numPr>
+          <w:ilvl w:val="0"/>
+          <w:numId w:val="2"/>
+        </w:numPr>
+        <w:rPr>
+          <w:rFonts w:ascii="Calibri" w:hAnsi="Calibri" w:cs="Calibri"/>
+          <w:sz w:val="21"/>
+          <w:szCs w:val="21"/>
+          <w:lang w:val="de-DE"/>
+        </w:rPr>
+      </w:pPr>
+      <w:r>
+        <w:rPr>
+          <w:rFonts w:ascii="Calibri" w:hAnsi="Calibri" w:cs="Calibri"/>
+          <w:sz w:val="21"/>
+          <w:szCs w:val="21"/>
+          <w:lang w:val="de-DE"/>
+        </w:rPr>
+        <w:t>Verwendete Variablen: „selfworth“, „dayToDaySkills“</w:t>
+      </w:r>
+    </w:p>
+    <w:p>
+      <w:pPr>
+        <w:pStyle w:val="Listenabsatz"/>
+        <w:numPr>
+          <w:ilvl w:val="0"/>
+          <w:numId w:val="1"/>
+        </w:numPr>
+        <w:rPr>
+          <w:rFonts w:ascii="Calibri" w:hAnsi="Calibri" w:cs="Calibri"/>
+          <w:sz w:val="21"/>
+          <w:szCs w:val="21"/>
+          <w:lang w:val="de-DE"/>
+        </w:rPr>
+      </w:pPr>
+      <w:r>
+        <w:rPr>
+          <w:rFonts w:ascii="Calibri" w:hAnsi="Calibri" w:cs="Calibri"/>
+          <w:sz w:val="21"/>
+          <w:szCs w:val="21"/>
+          <w:lang w:val="de-DE"/>
+        </w:rPr>
+        <w:t>Anschließend wurde für ein Variable ein Datensatz generiert, der sowohl die Mittelwerte der Treatment- und Kontrollgruppe enthält als auch das jeweilige Jahr</w:t>
+      </w:r>
+    </w:p>
+    <w:p>
+      <w:pPr>
+        <w:pStyle w:val="Listenabsatz"/>
+        <w:numPr>
+          <w:ilvl w:val="0"/>
+          <w:numId w:val="1"/>
+        </w:numPr>
+        <w:rPr>
+          <w:rFonts w:ascii="Calibri" w:hAnsi="Calibri" w:cs="Calibri"/>
+          <w:sz w:val="21"/>
+          <w:szCs w:val="21"/>
+          <w:lang w:val="de-DE"/>
+        </w:rPr>
+      </w:pPr>
+      <w:r>
+        <w:rPr>
+          <w:rFonts w:ascii="Calibri" w:hAnsi="Calibri" w:cs="Calibri"/>
+          <w:sz w:val="21"/>
+          <w:szCs w:val="21"/>
+          <w:lang w:val="de-DE"/>
+        </w:rPr>
+        <w:t>Auf Basis des Datensatz</w:t>
+      </w:r>
+      <w:r>
+        <w:rPr>
+          <w:rFonts w:ascii="Calibri" w:hAnsi="Calibri" w:cs="Calibri"/>
+          <w:sz w:val="21"/>
+          <w:szCs w:val="21"/>
+          <w:lang w:val="de-DE"/>
+        </w:rPr>
+        <w:t>es</w:t>
+      </w:r>
+      <w:r>
+        <w:rPr>
+          <w:rFonts w:ascii="Calibri" w:hAnsi="Calibri" w:cs="Calibri"/>
+          <w:sz w:val="21"/>
+          <w:szCs w:val="21"/>
+          <w:lang w:val="de-DE"/>
+        </w:rPr>
+        <w:t xml:space="preserve"> wurden Zeitreihen für die Treatment- und Kontrollgruppen erstellt</w:t>
+      </w:r>
+    </w:p>
+    <w:p>
+      <w:pPr>
+        <w:pStyle w:val="Listenabsatz"/>
+        <w:numPr>
+          <w:ilvl w:val="0"/>
+          <w:numId w:val="1"/>
+        </w:numPr>
+        <w:rPr>
+          <w:rFonts w:ascii="Calibri" w:hAnsi="Calibri" w:cs="Calibri"/>
+          <w:sz w:val="21"/>
+          <w:szCs w:val="21"/>
+          <w:lang w:val="de-DE"/>
+        </w:rPr>
+      </w:pPr>
+      <w:r>
+        <w:rPr>
+          <w:rFonts w:ascii="Calibri" w:hAnsi="Calibri" w:cs="Calibri"/>
+          <w:sz w:val="21"/>
+          <w:szCs w:val="21"/>
+          <w:lang w:val="de-DE"/>
+        </w:rPr>
+        <w:t>Graphische Darstellung: Die zeitliche Entwicklung der Mittelwerte der Variable wurde für die Treatment- und Kontrollgruppe in einer Grafik dargestellt</w:t>
+      </w:r>
+    </w:p>
+    <w:p>
+      <w:pPr>
+        <w:pStyle w:val="Listenabsatz"/>
+        <w:numPr>
+          <w:ilvl w:val="0"/>
+          <w:numId w:val="2"/>
+        </w:numPr>
+        <w:rPr>
+          <w:rFonts w:ascii="Calibri" w:hAnsi="Calibri" w:cs="Calibri"/>
+          <w:sz w:val="21"/>
+          <w:szCs w:val="21"/>
+          <w:lang w:val="de-DE"/>
+        </w:rPr>
+      </w:pPr>
+      <w:r>
+        <w:rPr>
+          <w:rFonts w:ascii="Calibri" w:hAnsi="Calibri" w:cs="Calibri"/>
+          <w:sz w:val="21"/>
+          <w:szCs w:val="21"/>
+          <w:lang w:val="de-DE"/>
+        </w:rPr>
+        <w:t>Die Mittelwerte der Variablen wurden für die Treatment- und Kontrollgruppe über die Zeit geplottet</w:t>
+      </w:r>
+    </w:p>
+    <w:p>
+      <w:pPr>
+        <w:pStyle w:val="Listenabsatz"/>
+        <w:numPr>
+          <w:ilvl w:val="0"/>
+          <w:numId w:val="1"/>
+        </w:numPr>
+        <w:rPr>
+          <w:rFonts w:ascii="Calibri" w:hAnsi="Calibri" w:cs="Calibri"/>
+          <w:sz w:val="21"/>
+          <w:szCs w:val="21"/>
+          <w:lang w:val="de-DE"/>
+        </w:rPr>
+      </w:pPr>
+      <w:r>
+        <w:rPr>
+          <w:rFonts w:ascii="Calibri" w:hAnsi="Calibri" w:cs="Calibri"/>
+          <w:sz w:val="21"/>
+          <w:szCs w:val="21"/>
+          <w:lang w:val="de-DE"/>
+        </w:rPr>
+        <w:t>Zur besseren Darstellung wurde in die Grafik für die Zeitreihen der Treatment- und Kontrollgruppe ein linearer Trend hinzufügt</w:t>
+      </w:r>
+    </w:p>
+    <w:p>
+      <w:pPr>
+        <w:pStyle w:val="Listenabsatz"/>
+        <w:numPr>
+          <w:ilvl w:val="0"/>
+          <w:numId w:val="1"/>
+        </w:numPr>
+        <w:rPr>
+          <w:rFonts w:ascii="Calibri" w:hAnsi="Calibri" w:cs="Calibri"/>
+          <w:sz w:val="21"/>
+          <w:szCs w:val="21"/>
+          <w:lang w:val="de-DE"/>
+        </w:rPr>
+      </w:pPr>
+      <w:r>
+        <w:rPr>
+          <w:rFonts w:ascii="Calibri" w:hAnsi="Calibri" w:cs="Calibri"/>
+          <w:sz w:val="21"/>
+          <w:szCs w:val="21"/>
+          <w:lang w:val="de-DE"/>
+        </w:rPr>
+        <w:t xml:space="preserve">Die Regressionskoeffizienten zeigen uns dabei, ob der lineare Trend statistisch signifikant </w:t>
+      </w:r>
+    </w:p>
+    <w:p>
+      <w:pPr>
+        <w:pStyle w:val="Listenabsatz"/>
+        <w:numPr>
+          <w:ilvl w:val="0"/>
+          <w:numId w:val="1"/>
+        </w:numPr>
+        <w:rPr>
+          <w:rFonts w:ascii="Calibri" w:hAnsi="Calibri" w:cs="Calibri"/>
+          <w:sz w:val="21"/>
+          <w:szCs w:val="21"/>
+          <w:lang w:val="de-DE"/>
+        </w:rPr>
+      </w:pPr>
+      <w:r>
+        <w:rPr>
+          <w:rFonts w:ascii="Calibri" w:hAnsi="Calibri" w:cs="Calibri"/>
+          <w:sz w:val="21"/>
+          <w:szCs w:val="21"/>
+          <w:lang w:val="de-DE"/>
+        </w:rPr>
+        <w:t>Die linearen Trends zeigen außerdem, ob zwischen Treatment- und Kontrollgruppe ein Unterschied bezüglich des Trends besteht</w:t>
+      </w:r>
+    </w:p>
+    <w:p>
+      <w:pPr>
+        <w:rPr>
+          <w:rFonts w:ascii="Calibri" w:hAnsi="Calibri" w:cs="Calibri"/>
+          <w:sz w:val="21"/>
+          <w:szCs w:val="21"/>
+          <w:lang w:val="de-DE"/>
+        </w:rPr>
+      </w:pPr>
+      <w:r>
+        <w:rPr>
+          <w:rFonts w:ascii="Calibri" w:hAnsi="Calibri" w:cs="Calibri"/>
+          <w:noProof/>
+          <w:sz w:val="21"/>
+          <w:szCs w:val="21"/>
+          <w:lang w:val="de-DE"/>
+        </w:rPr>
+        <w:drawing>
+          <wp:anchor distT="0" distB="0" distL="114300" distR="114300" simplePos="0" relativeHeight="251658240" behindDoc="1" locked="0" layoutInCell="1" allowOverlap="1">
+            <wp:simplePos x="0" y="0"/>
+            <wp:positionH relativeFrom="column">
+              <wp:posOffset>470063</wp:posOffset>
+            </wp:positionH>
+            <wp:positionV relativeFrom="page">
+              <wp:posOffset>5432425</wp:posOffset>
+            </wp:positionV>
+            <wp:extent cx="4155440" cy="3167380"/>
+            <wp:effectExtent l="12700" t="12700" r="10160" b="7620"/>
+            <wp:wrapNone/>
+            <wp:docPr id="1" name="Grafik 1" descr="Ein Bild, das Text, Karte enthält.&#10;&#10;Automatisch generierte Beschreibung"/>
+            <wp:cNvGraphicFramePr>
+              <a:graphicFrameLocks xmlns:a="http://schemas.openxmlformats.org/drawingml/2006/main" noChangeAspect="1"/>
+            </wp:cNvGraphicFramePr>
+            <a:graphic xmlns:a="http://schemas.openxmlformats.org/drawingml/2006/main">
+              <a:graphicData uri="http://schemas.openxmlformats.org/drawingml/2006/picture">
+                <pic:pic xmlns:pic="http://schemas.openxmlformats.org/drawingml/2006/picture">
+                  <pic:nvPicPr>
+                    <pic:cNvPr id="1" name="Selfworth trend linear.png"/>
+                    <pic:cNvPicPr/>
+                  </pic:nvPicPr>
+                  <pic:blipFill>
+                    <a:blip r:embed="rId5">
+                      <a:extLst>
+                        <a:ext uri="{28A0092B-C50C-407E-A947-70E740481C1C}">
+                          <a14:useLocalDpi xmlns:a14="http://schemas.microsoft.com/office/drawing/2010/main" val="0"/>
+                        </a:ext>
+                      </a:extLst>
+                    </a:blip>
+                    <a:stretch>
+                      <a:fillRect/>
+                    </a:stretch>
+                  </pic:blipFill>
+                  <pic:spPr>
+                    <a:xfrm>
+                      <a:off x="0" y="0"/>
+                      <a:ext cx="4155440" cy="3167380"/>
+                    </a:xfrm>
+                    <a:prstGeom prst="rect">
+                      <a:avLst/>
+                    </a:prstGeom>
+                    <a:ln>
+                      <a:solidFill>
+                        <a:schemeClr val="tx1"/>
+                      </a:solidFill>
+                    </a:ln>
+                  </pic:spPr>
+                </pic:pic>
+              </a:graphicData>
+            </a:graphic>
+            <wp14:sizeRelH relativeFrom="page">
+              <wp14:pctWidth>0</wp14:pctWidth>
+            </wp14:sizeRelH>
+            <wp14:sizeRelV relativeFrom="page">
+              <wp14:pctHeight>0</wp14:pctHeight>
+            </wp14:sizeRelV>
+          </wp:anchor>
+        </w:drawing>
+      </w:r>
+      <w:r>
+        <w:rPr>
+          <w:rFonts w:ascii="Calibri" w:hAnsi="Calibri" w:cs="Calibri"/>
+          <w:sz w:val="21"/>
+          <w:szCs w:val="21"/>
+          <w:lang w:val="de-DE"/>
+        </w:rPr>
+        <w:t>a) Selfworth:</w:t>
+      </w:r>
+    </w:p>
+    <w:p>
+      <w:pPr>
+        <w:pStyle w:val="Listenabsatz"/>
+        <w:rPr>
+          <w:rFonts w:ascii="Calibri" w:hAnsi="Calibri" w:cs="Calibri"/>
+          <w:sz w:val="21"/>
+          <w:szCs w:val="21"/>
+          <w:lang w:val="de-DE"/>
+        </w:rPr>
+      </w:pPr>
+    </w:p>
+    <w:p>
+      <w:pPr>
+        <w:rPr>
+          <w:rFonts w:ascii="Calibri" w:hAnsi="Calibri" w:cs="Calibri"/>
+          <w:sz w:val="21"/>
+          <w:szCs w:val="21"/>
+          <w:lang w:val="de-DE"/>
+        </w:rPr>
+      </w:pPr>
+    </w:p>
+    <w:p>
+      <w:pPr>
+        <w:rPr>
+          <w:rFonts w:ascii="Calibri" w:hAnsi="Calibri" w:cs="Calibri"/>
+          <w:sz w:val="21"/>
+          <w:szCs w:val="21"/>
+          <w:lang w:val="de-DE"/>
+        </w:rPr>
+      </w:pPr>
+    </w:p>
+    <w:p>
+      <w:pPr>
+        <w:rPr>
+          <w:rFonts w:ascii="Calibri" w:hAnsi="Calibri" w:cs="Calibri"/>
+          <w:sz w:val="21"/>
+          <w:szCs w:val="21"/>
+          <w:lang w:val="de-DE"/>
+        </w:rPr>
+      </w:pPr>
+    </w:p>
+    <w:p>
+      <w:pPr>
+        <w:rPr>
+          <w:rFonts w:ascii="Calibri" w:hAnsi="Calibri" w:cs="Calibri"/>
+          <w:sz w:val="21"/>
+          <w:szCs w:val="21"/>
+          <w:lang w:val="de-DE"/>
+        </w:rPr>
+      </w:pPr>
+    </w:p>
+    <w:p>
+      <w:pPr>
+        <w:rPr>
+          <w:rFonts w:ascii="Calibri" w:hAnsi="Calibri" w:cs="Calibri"/>
+          <w:sz w:val="21"/>
+          <w:szCs w:val="21"/>
+          <w:lang w:val="de-DE"/>
+        </w:rPr>
+      </w:pPr>
+    </w:p>
+    <w:p>
+      <w:pPr>
+        <w:rPr>
+          <w:rFonts w:ascii="Calibri" w:hAnsi="Calibri" w:cs="Calibri"/>
+          <w:sz w:val="21"/>
+          <w:szCs w:val="21"/>
+          <w:lang w:val="de-DE"/>
+        </w:rPr>
+      </w:pPr>
+    </w:p>
+    <w:p>
+      <w:pPr>
+        <w:rPr>
+          <w:rFonts w:ascii="Calibri" w:hAnsi="Calibri" w:cs="Calibri"/>
+          <w:sz w:val="21"/>
+          <w:szCs w:val="21"/>
+          <w:lang w:val="de-DE"/>
+        </w:rPr>
+      </w:pPr>
+    </w:p>
+    <w:p>
+      <w:pPr>
+        <w:rPr>
+          <w:rFonts w:ascii="Calibri" w:hAnsi="Calibri" w:cs="Calibri"/>
+          <w:sz w:val="21"/>
+          <w:szCs w:val="21"/>
+          <w:lang w:val="de-DE"/>
+        </w:rPr>
+      </w:pPr>
+    </w:p>
+    <w:p>
+      <w:pPr>
+        <w:rPr>
+          <w:rFonts w:ascii="Calibri" w:hAnsi="Calibri" w:cs="Calibri"/>
+          <w:sz w:val="21"/>
+          <w:szCs w:val="21"/>
+          <w:lang w:val="de-DE"/>
+        </w:rPr>
+      </w:pPr>
+    </w:p>
+    <w:p>
+      <w:pPr>
+        <w:rPr>
+          <w:rFonts w:ascii="Calibri" w:hAnsi="Calibri" w:cs="Calibri"/>
+          <w:sz w:val="21"/>
+          <w:szCs w:val="21"/>
+          <w:lang w:val="de-DE"/>
+        </w:rPr>
+      </w:pPr>
+    </w:p>
+    <w:p>
+      <w:pPr>
+        <w:rPr>
+          <w:rFonts w:ascii="Calibri" w:hAnsi="Calibri" w:cs="Calibri"/>
+          <w:sz w:val="21"/>
+          <w:szCs w:val="21"/>
+          <w:lang w:val="de-DE"/>
+        </w:rPr>
+      </w:pPr>
+    </w:p>
+    <w:p>
+      <w:pPr>
+        <w:pStyle w:val="Listenabsatz"/>
+        <w:numPr>
+          <w:ilvl w:val="0"/>
+          <w:numId w:val="1"/>
+        </w:numPr>
+        <w:rPr>
+          <w:rFonts w:ascii="Calibri" w:hAnsi="Calibri" w:cs="Calibri"/>
+          <w:sz w:val="21"/>
+          <w:szCs w:val="21"/>
+          <w:lang w:val="de-DE"/>
+        </w:rPr>
+      </w:pPr>
+      <w:r>
+        <w:rPr>
+          <w:rFonts w:ascii="Calibri" w:hAnsi="Calibri" w:cs="Calibri"/>
+          <w:sz w:val="21"/>
+          <w:szCs w:val="21"/>
+          <w:lang w:val="de-DE"/>
+        </w:rPr>
+        <w:t>Die Grafik zeigt, dass die Variable „selfworth“ in der Treatm</w:t>
+      </w:r>
+      <w:r>
+        <w:rPr>
+          <w:rFonts w:ascii="Calibri" w:hAnsi="Calibri" w:cs="Calibri"/>
+          <w:sz w:val="21"/>
+          <w:szCs w:val="21"/>
+          <w:lang w:val="de-DE"/>
+        </w:rPr>
+        <w:t>entgruppe über die Zeit gestiegen ist, während sie in der Kontrollgruppe gefallen ist, sodass ein klarer Unterschied im Trend besteht</w:t>
+      </w:r>
+    </w:p>
+    <w:p>
+      <w:pPr>
+        <w:pStyle w:val="Listenabsatz"/>
+        <w:numPr>
+          <w:ilvl w:val="0"/>
+          <w:numId w:val="2"/>
+        </w:numPr>
+        <w:rPr>
+          <w:rFonts w:ascii="Calibri" w:hAnsi="Calibri" w:cs="Calibri"/>
+          <w:sz w:val="21"/>
+          <w:szCs w:val="21"/>
+          <w:lang w:val="de-DE"/>
+        </w:rPr>
+      </w:pPr>
+      <w:r>
+        <w:rPr>
+          <w:rFonts w:ascii="Calibri" w:hAnsi="Calibri" w:cs="Calibri"/>
+          <w:sz w:val="21"/>
+          <w:szCs w:val="21"/>
+          <w:lang w:val="de-DE"/>
+        </w:rPr>
+        <w:t>Dies impliziert, dass das Selbstwertgefühl von Kindern durch die Teilnahme einer Einrichtung am Entdeckerfonds positiv beeinflusst werden könnte</w:t>
+      </w:r>
+    </w:p>
+    <w:p>
+      <w:pPr>
+        <w:rPr>
+          <w:rFonts w:ascii="Calibri" w:hAnsi="Calibri" w:cs="Calibri"/>
+          <w:sz w:val="21"/>
+          <w:szCs w:val="21"/>
+          <w:lang w:val="de-DE"/>
+        </w:rPr>
+      </w:pPr>
+    </w:p>
+    <w:p>
+      <w:pPr>
+        <w:rPr>
+          <w:rFonts w:ascii="Calibri" w:hAnsi="Calibri" w:cs="Calibri"/>
+          <w:sz w:val="21"/>
+          <w:szCs w:val="21"/>
+          <w:lang w:val="en-US"/>
+        </w:rPr>
+      </w:pPr>
+      <w:r>
+        <w:rPr>
+          <w:rFonts w:ascii="Calibri" w:hAnsi="Calibri" w:cs="Calibri"/>
+          <w:noProof/>
+          <w:sz w:val="21"/>
+          <w:szCs w:val="21"/>
+          <w:lang w:val="en-US"/>
+        </w:rPr>
+        <w:lastRenderedPageBreak/>
+        <w:drawing>
+          <wp:anchor distT="0" distB="0" distL="114300" distR="114300" simplePos="0" relativeHeight="251659264" behindDoc="1" locked="0" layoutInCell="1" allowOverlap="1">
+            <wp:simplePos x="0" y="0"/>
+            <wp:positionH relativeFrom="column">
+              <wp:posOffset>407035</wp:posOffset>
+            </wp:positionH>
+            <wp:positionV relativeFrom="page">
+              <wp:posOffset>1143472</wp:posOffset>
+            </wp:positionV>
+            <wp:extent cx="2920622" cy="2710202"/>
+            <wp:effectExtent l="12700" t="12700" r="13335" b="7620"/>
+            <wp:wrapNone/>
+            <wp:docPr id="2" name="Grafik 2" descr="Ein Bild, das Text, Karte enthält.&#10;&#10;Automatisch generierte Beschreibung"/>
+            <wp:cNvGraphicFramePr>
+              <a:graphicFrameLocks xmlns:a="http://schemas.openxmlformats.org/drawingml/2006/main" noChangeAspect="1"/>
+            </wp:cNvGraphicFramePr>
+            <a:graphic xmlns:a="http://schemas.openxmlformats.org/drawingml/2006/main">
+              <a:graphicData uri="http://schemas.openxmlformats.org/drawingml/2006/picture">
+                <pic:pic xmlns:pic="http://schemas.openxmlformats.org/drawingml/2006/picture">
+                  <pic:nvPicPr>
+                    <pic:cNvPr id="2" name="dayToDaySkills_trend_linear.png"/>
+                    <pic:cNvPicPr/>
+                  </pic:nvPicPr>
+                  <pic:blipFill>
+                    <a:blip r:embed="rId6">
+                      <a:extLst>
+                        <a:ext uri="{28A0092B-C50C-407E-A947-70E740481C1C}">
+                          <a14:useLocalDpi xmlns:a14="http://schemas.microsoft.com/office/drawing/2010/main" val="0"/>
+                        </a:ext>
+                      </a:extLst>
+                    </a:blip>
+                    <a:stretch>
+                      <a:fillRect/>
+                    </a:stretch>
+                  </pic:blipFill>
+                  <pic:spPr>
+                    <a:xfrm>
+                      <a:off x="0" y="0"/>
+                      <a:ext cx="2920622" cy="2710202"/>
+                    </a:xfrm>
+                    <a:prstGeom prst="rect">
+                      <a:avLst/>
+                    </a:prstGeom>
+                    <a:ln>
+                      <a:solidFill>
+                        <a:schemeClr val="tx1"/>
+                      </a:solidFill>
+                    </a:ln>
+                  </pic:spPr>
+                </pic:pic>
+              </a:graphicData>
+            </a:graphic>
+            <wp14:sizeRelH relativeFrom="page">
+              <wp14:pctWidth>0</wp14:pctWidth>
+            </wp14:sizeRelH>
+            <wp14:sizeRelV relativeFrom="page">
+              <wp14:pctHeight>0</wp14:pctHeight>
+            </wp14:sizeRelV>
+          </wp:anchor>
+        </w:drawing>
+      </w:r>
+      <w:r>
+        <w:rPr>
+          <w:rFonts w:ascii="Calibri" w:hAnsi="Calibri" w:cs="Calibri"/>
+          <w:sz w:val="21"/>
+          <w:szCs w:val="21"/>
+          <w:lang w:val="en-US"/>
+        </w:rPr>
+        <w:t>b) Day-to-Day</w:t>
+      </w:r>
+      <w:r>
+        <w:rPr>
+          <w:rFonts w:ascii="Calibri" w:hAnsi="Calibri" w:cs="Calibri"/>
+          <w:sz w:val="21"/>
+          <w:szCs w:val="21"/>
+          <w:lang w:val="en-US"/>
+        </w:rPr>
+        <w:t xml:space="preserve"> Skills:</w:t>
+      </w:r>
+    </w:p>
+    <w:p>
+      <w:pPr>
+        <w:rPr>
+          <w:rFonts w:ascii="Calibri" w:hAnsi="Calibri" w:cs="Calibri"/>
+          <w:sz w:val="21"/>
+          <w:szCs w:val="21"/>
+          <w:lang w:val="en-US"/>
+        </w:rPr>
+      </w:pPr>
+    </w:p>
+    <w:p>
+      <w:pPr>
+        <w:rPr>
+          <w:rFonts w:ascii="Calibri" w:hAnsi="Calibri" w:cs="Calibri"/>
+          <w:sz w:val="21"/>
+          <w:szCs w:val="21"/>
+          <w:lang w:val="en-US"/>
+        </w:rPr>
+      </w:pPr>
+    </w:p>
+    <w:p>
+      <w:pPr>
+        <w:rPr>
+          <w:rFonts w:ascii="Calibri" w:hAnsi="Calibri" w:cs="Calibri"/>
+          <w:sz w:val="21"/>
+          <w:szCs w:val="21"/>
+          <w:lang w:val="en-US"/>
+        </w:rPr>
+      </w:pPr>
+    </w:p>
+    <w:p>
+      <w:pPr>
+        <w:rPr>
+          <w:rFonts w:ascii="Calibri" w:hAnsi="Calibri" w:cs="Calibri"/>
+          <w:sz w:val="21"/>
+          <w:szCs w:val="21"/>
+          <w:lang w:val="en-US"/>
+        </w:rPr>
+      </w:pPr>
+    </w:p>
+    <w:p>
+      <w:pPr>
+        <w:rPr>
+          <w:rFonts w:ascii="Calibri" w:hAnsi="Calibri" w:cs="Calibri"/>
+          <w:sz w:val="21"/>
+          <w:szCs w:val="21"/>
+          <w:lang w:val="en-US"/>
+        </w:rPr>
+      </w:pPr>
+    </w:p>
+    <w:p>
+      <w:pPr>
+        <w:rPr>
+          <w:rFonts w:ascii="Calibri" w:hAnsi="Calibri" w:cs="Calibri"/>
+          <w:sz w:val="21"/>
+          <w:szCs w:val="21"/>
+          <w:lang w:val="en-US"/>
+        </w:rPr>
+      </w:pPr>
+    </w:p>
+    <w:p>
+      <w:pPr>
+        <w:rPr>
+          <w:rFonts w:ascii="Calibri" w:hAnsi="Calibri" w:cs="Calibri"/>
+          <w:sz w:val="21"/>
+          <w:szCs w:val="21"/>
+          <w:lang w:val="en-US"/>
+        </w:rPr>
+      </w:pPr>
+    </w:p>
+    <w:p>
+      <w:pPr>
+        <w:rPr>
+          <w:rFonts w:ascii="Calibri" w:hAnsi="Calibri" w:cs="Calibri"/>
+          <w:sz w:val="21"/>
+          <w:szCs w:val="21"/>
+          <w:lang w:val="en-US"/>
+        </w:rPr>
+      </w:pPr>
+    </w:p>
+    <w:p>
+      <w:pPr>
+        <w:rPr>
+          <w:rFonts w:ascii="Calibri" w:hAnsi="Calibri" w:cs="Calibri"/>
+          <w:sz w:val="21"/>
+          <w:szCs w:val="21"/>
+          <w:lang w:val="en-US"/>
+        </w:rPr>
+      </w:pPr>
+    </w:p>
+    <w:p>
+      <w:pPr>
+        <w:rPr>
+          <w:rFonts w:ascii="Calibri" w:hAnsi="Calibri" w:cs="Calibri"/>
+          <w:sz w:val="21"/>
+          <w:szCs w:val="21"/>
+          <w:lang w:val="en-US"/>
+        </w:rPr>
+      </w:pPr>
+    </w:p>
+    <w:p>
+      <w:pPr>
+        <w:pStyle w:val="Listenabsatz"/>
+        <w:numPr>
+          <w:ilvl w:val="0"/>
+          <w:numId w:val="1"/>
+        </w:numPr>
+        <w:rPr>
+          <w:rFonts w:ascii="Calibri" w:hAnsi="Calibri" w:cs="Calibri"/>
+          <w:sz w:val="21"/>
+          <w:szCs w:val="21"/>
+          <w:lang w:val="de-DE"/>
+        </w:rPr>
+      </w:pPr>
+      <w:r>
+        <w:rPr>
+          <w:rFonts w:ascii="Calibri" w:hAnsi="Calibri" w:cs="Calibri"/>
+          <w:sz w:val="21"/>
+          <w:szCs w:val="21"/>
+          <w:lang w:val="de-DE"/>
+        </w:rPr>
+        <w:t>Die Grafik zeigt, dass die Variable „</w:t>
+      </w:r>
+      <w:r>
+        <w:rPr>
+          <w:rFonts w:ascii="Calibri" w:hAnsi="Calibri" w:cs="Calibri"/>
+          <w:sz w:val="21"/>
+          <w:szCs w:val="21"/>
+          <w:lang w:val="de-DE"/>
+        </w:rPr>
+        <w:t>dayToDaySkills</w:t>
+      </w:r>
+      <w:r>
+        <w:rPr>
+          <w:rFonts w:ascii="Calibri" w:hAnsi="Calibri" w:cs="Calibri"/>
+          <w:sz w:val="21"/>
+          <w:szCs w:val="21"/>
+          <w:lang w:val="de-DE"/>
+        </w:rPr>
+        <w:t>“ in der Treatmentgruppe über die Zeit</w:t>
+      </w:r>
+      <w:r>
+        <w:rPr>
+          <w:rFonts w:ascii="Calibri" w:hAnsi="Calibri" w:cs="Calibri"/>
+          <w:sz w:val="21"/>
+          <w:szCs w:val="21"/>
+          <w:lang w:val="de-DE"/>
+        </w:rPr>
+        <w:t xml:space="preserve"> </w:t>
+      </w:r>
+      <w:r>
+        <w:rPr>
+          <w:rFonts w:ascii="Calibri" w:hAnsi="Calibri" w:cs="Calibri"/>
+          <w:sz w:val="21"/>
+          <w:szCs w:val="21"/>
+          <w:lang w:val="de-DE"/>
+        </w:rPr>
+        <w:t>gestiegen ist</w:t>
+      </w:r>
+      <w:r>
+        <w:rPr>
+          <w:rFonts w:ascii="Calibri" w:hAnsi="Calibri" w:cs="Calibri"/>
+          <w:sz w:val="21"/>
+          <w:szCs w:val="21"/>
+          <w:lang w:val="de-DE"/>
+        </w:rPr>
+        <w:t xml:space="preserve"> (allerdings ist der Trend nicht statistisch signifikant)</w:t>
+      </w:r>
+      <w:r>
+        <w:rPr>
+          <w:rFonts w:ascii="Calibri" w:hAnsi="Calibri" w:cs="Calibri"/>
+          <w:sz w:val="21"/>
+          <w:szCs w:val="21"/>
+          <w:lang w:val="de-DE"/>
+        </w:rPr>
+        <w:t>, während sie in der Kontrollgruppe</w:t>
+      </w:r>
+      <w:r>
+        <w:rPr>
+          <w:rFonts w:ascii="Calibri" w:hAnsi="Calibri" w:cs="Calibri"/>
+          <w:sz w:val="21"/>
+          <w:szCs w:val="21"/>
+          <w:lang w:val="de-DE"/>
+        </w:rPr>
+        <w:t xml:space="preserve"> allerdings</w:t>
+      </w:r>
+      <w:r>
+        <w:rPr>
+          <w:rFonts w:ascii="Calibri" w:hAnsi="Calibri" w:cs="Calibri"/>
+          <w:sz w:val="21"/>
+          <w:szCs w:val="21"/>
+          <w:lang w:val="de-DE"/>
+        </w:rPr>
+        <w:t xml:space="preserve"> gefallen ist, sodass</w:t>
+      </w:r>
+      <w:r>
+        <w:rPr>
+          <w:rFonts w:ascii="Calibri" w:hAnsi="Calibri" w:cs="Calibri"/>
+          <w:sz w:val="21"/>
+          <w:szCs w:val="21"/>
+          <w:lang w:val="de-DE"/>
+        </w:rPr>
+        <w:t xml:space="preserve"> auch hier</w:t>
+      </w:r>
+      <w:r>
+        <w:rPr>
+          <w:rFonts w:ascii="Calibri" w:hAnsi="Calibri" w:cs="Calibri"/>
+          <w:sz w:val="21"/>
+          <w:szCs w:val="21"/>
+          <w:lang w:val="de-DE"/>
+        </w:rPr>
+        <w:t xml:space="preserve"> ein klarer Unterschied im Trend besteht</w:t>
+      </w:r>
+    </w:p>
+    <w:p>
+      <w:pPr>
+        <w:pStyle w:val="Listenabsatz"/>
+        <w:numPr>
+          <w:ilvl w:val="0"/>
+          <w:numId w:val="2"/>
+        </w:numPr>
+        <w:rPr>
+          <w:rFonts w:ascii="Calibri" w:hAnsi="Calibri" w:cs="Calibri"/>
+          <w:sz w:val="21"/>
+          <w:szCs w:val="21"/>
+          <w:lang w:val="de-DE"/>
+        </w:rPr>
+      </w:pPr>
+      <w:r>
+        <w:rPr>
+          <w:rFonts w:ascii="Calibri" w:hAnsi="Calibri" w:cs="Calibri"/>
+          <w:sz w:val="21"/>
+          <w:szCs w:val="21"/>
+          <w:lang w:val="de-DE"/>
+        </w:rPr>
+        <w:t xml:space="preserve">Dies impliziert, dass das </w:t>
+      </w:r>
+      <w:r>
+        <w:rPr>
+          <w:rFonts w:ascii="Calibri" w:hAnsi="Calibri" w:cs="Calibri"/>
+          <w:sz w:val="21"/>
+          <w:szCs w:val="21"/>
+          <w:lang w:val="de-DE"/>
+        </w:rPr>
+        <w:t xml:space="preserve">die Alltagskompetenzen </w:t>
+      </w:r>
+      <w:r>
+        <w:rPr>
+          <w:rFonts w:ascii="Calibri" w:hAnsi="Calibri" w:cs="Calibri"/>
+          <w:sz w:val="21"/>
+          <w:szCs w:val="21"/>
+          <w:lang w:val="de-DE"/>
+        </w:rPr>
+        <w:t>von Kindern durch die Teilnahme einer Einrichtung am Entdeckerfonds positiv beeinflusst werden könnte</w:t>
+      </w:r>
+      <w:r>
+        <w:rPr>
+          <w:rFonts w:ascii="Calibri" w:hAnsi="Calibri" w:cs="Calibri"/>
+          <w:sz w:val="21"/>
+          <w:szCs w:val="21"/>
+          <w:lang w:val="de-DE"/>
+        </w:rPr>
+        <w:t>n</w:t>
+      </w:r>
+    </w:p>
+    <w:p>
+      <w:pPr>
+        <w:rPr>
+          <w:rFonts w:ascii="Calibri" w:hAnsi="Calibri" w:cs="Calibri"/>
+          <w:sz w:val="21"/>
+          <w:szCs w:val="21"/>
+          <w:lang w:val="de-DE"/>
+        </w:rPr>
+      </w:pPr>
+    </w:p>
+    <w:p>
+      <w:pPr>
+        <w:rPr>
+          <w:rFonts w:ascii="Calibri" w:hAnsi="Calibri" w:cs="Calibri"/>
+          <w:sz w:val="21"/>
+          <w:szCs w:val="21"/>
+          <w:lang w:val="de-DE"/>
+        </w:rPr>
+      </w:pPr>
+      <w:r>
+        <w:rPr>
+          <w:rFonts w:ascii="Calibri" w:hAnsi="Calibri" w:cs="Calibri"/>
+          <w:sz w:val="21"/>
+          <w:szCs w:val="21"/>
+          <w:lang w:val="de-DE"/>
+        </w:rPr>
+        <w:t>c) Placebo-Test:</w:t>
+      </w:r>
+    </w:p>
+    <w:p>
+      <w:pPr>
+        <w:pStyle w:val="Listenabsatz"/>
+        <w:numPr>
+          <w:ilvl w:val="0"/>
+          <w:numId w:val="1"/>
+        </w:numPr>
+        <w:rPr>
+          <w:rFonts w:ascii="Calibri" w:hAnsi="Calibri" w:cs="Calibri"/>
+          <w:sz w:val="21"/>
+          <w:szCs w:val="21"/>
+          <w:lang w:val="de-DE"/>
+        </w:rPr>
+      </w:pPr>
+      <w:r>
+        <w:rPr>
+          <w:rFonts w:ascii="Calibri" w:hAnsi="Calibri" w:cs="Calibri"/>
+          <w:sz w:val="21"/>
+          <w:szCs w:val="21"/>
+          <w:lang w:val="de-DE"/>
+        </w:rPr>
+        <w:t>Dieselbe Vorgehensweise wurde mit Variablen, welche nicht von dem Entdeckerfonds beeinflusst werden können, sondern nur vom Mittagstisch, durchgeführt</w:t>
+      </w:r>
+    </w:p>
+    <w:p>
+      <w:pPr>
+        <w:pStyle w:val="Listenabsatz"/>
+        <w:numPr>
+          <w:ilvl w:val="0"/>
+          <w:numId w:val="1"/>
+        </w:numPr>
+        <w:rPr>
+          <w:rFonts w:ascii="Calibri" w:hAnsi="Calibri" w:cs="Calibri"/>
+          <w:sz w:val="21"/>
+          <w:szCs w:val="21"/>
+          <w:lang w:val="de-DE"/>
+        </w:rPr>
+      </w:pPr>
+      <w:r>
+        <w:rPr>
+          <w:rFonts w:ascii="Calibri" w:hAnsi="Calibri" w:cs="Calibri"/>
+          <w:noProof/>
+          <w:sz w:val="21"/>
+          <w:szCs w:val="21"/>
+          <w:lang w:val="de-DE"/>
+        </w:rPr>
+        <w:drawing>
+          <wp:anchor distT="0" distB="0" distL="114300" distR="114300" simplePos="0" relativeHeight="251661312" behindDoc="1" locked="0" layoutInCell="1" allowOverlap="1">
+            <wp:simplePos x="0" y="0"/>
+            <wp:positionH relativeFrom="column">
+              <wp:posOffset>3014383</wp:posOffset>
+            </wp:positionH>
+            <wp:positionV relativeFrom="page">
+              <wp:posOffset>6440314</wp:posOffset>
+            </wp:positionV>
+            <wp:extent cx="3500044" cy="2668283"/>
+            <wp:effectExtent l="12700" t="12700" r="18415" b="11430"/>
+            <wp:wrapNone/>
+            <wp:docPr id="4" name="Grafik 4" descr="Ein Bild, das Text, Karte enthält.&#10;&#10;Automatisch generierte Beschreibung"/>
+            <wp:cNvGraphicFramePr>
+              <a:graphicFrameLocks xmlns:a="http://schemas.openxmlformats.org/drawingml/2006/main" noChangeAspect="1"/>
+            </wp:cNvGraphicFramePr>
+            <a:graphic xmlns:a="http://schemas.openxmlformats.org/drawingml/2006/main">
+              <a:graphicData uri="http://schemas.openxmlformats.org/drawingml/2006/picture">
+                <pic:pic xmlns:pic="http://schemas.openxmlformats.org/drawingml/2006/picture">
+                  <pic:nvPicPr>
+                    <pic:cNvPr id="4" name="Placebo monthlyCooks trend linear.png"/>
+                    <pic:cNvPicPr/>
+                  </pic:nvPicPr>
+                  <pic:blipFill>
+                    <a:blip r:embed="rId7">
+                      <a:extLst>
+                        <a:ext uri="{28A0092B-C50C-407E-A947-70E740481C1C}">
+                          <a14:useLocalDpi xmlns:a14="http://schemas.microsoft.com/office/drawing/2010/main" val="0"/>
+                        </a:ext>
+                      </a:extLst>
+                    </a:blip>
+                    <a:stretch>
+                      <a:fillRect/>
+                    </a:stretch>
+                  </pic:blipFill>
+                  <pic:spPr>
+                    <a:xfrm>
+                      <a:off x="0" y="0"/>
+                      <a:ext cx="3500044" cy="2668283"/>
+                    </a:xfrm>
+                    <a:prstGeom prst="rect">
+                      <a:avLst/>
+                    </a:prstGeom>
+                    <a:ln>
+                      <a:solidFill>
+                        <a:schemeClr val="tx1"/>
+                      </a:solidFill>
+                    </a:ln>
+                  </pic:spPr>
+                </pic:pic>
+              </a:graphicData>
+            </a:graphic>
+            <wp14:sizeRelH relativeFrom="page">
+              <wp14:pctWidth>0</wp14:pctWidth>
+            </wp14:sizeRelH>
+            <wp14:sizeRelV relativeFrom="page">
+              <wp14:pctHeight>0</wp14:pctHeight>
+            </wp14:sizeRelV>
+          </wp:anchor>
+        </w:drawing>
+      </w:r>
+      <w:r>
+        <w:rPr>
+          <w:rFonts w:ascii="Calibri" w:hAnsi="Calibri" w:cs="Calibri"/>
+          <w:noProof/>
+          <w:sz w:val="21"/>
+          <w:szCs w:val="21"/>
+          <w:lang w:val="de-DE"/>
+        </w:rPr>
+        <w:drawing>
+          <wp:anchor distT="0" distB="0" distL="114300" distR="114300" simplePos="0" relativeHeight="251660288" behindDoc="1" locked="0" layoutInCell="1" allowOverlap="1">
+            <wp:simplePos x="0" y="0"/>
+            <wp:positionH relativeFrom="column">
+              <wp:posOffset>-697281</wp:posOffset>
+            </wp:positionH>
+            <wp:positionV relativeFrom="page">
+              <wp:posOffset>6431098</wp:posOffset>
+            </wp:positionV>
+            <wp:extent cx="3575685" cy="2726055"/>
+            <wp:effectExtent l="12700" t="12700" r="18415" b="17145"/>
+            <wp:wrapNone/>
+            <wp:docPr id="3" name="Grafik 3" descr="Ein Bild, das Text enthält.&#10;&#10;Automatisch generierte Beschreibung"/>
+            <wp:cNvGraphicFramePr>
+              <a:graphicFrameLocks xmlns:a="http://schemas.openxmlformats.org/drawingml/2006/main" noChangeAspect="1"/>
+            </wp:cNvGraphicFramePr>
+            <a:graphic xmlns:a="http://schemas.openxmlformats.org/drawingml/2006/main">
+              <a:graphicData uri="http://schemas.openxmlformats.org/drawingml/2006/picture">
+                <pic:pic xmlns:pic="http://schemas.openxmlformats.org/drawingml/2006/picture">
+                  <pic:nvPicPr>
+                    <pic:cNvPr id="3" name="Placebo weeklyCooks linear trend.png"/>
+                    <pic:cNvPicPr/>
+                  </pic:nvPicPr>
+                  <pic:blipFill>
+                    <a:blip r:embed="rId8">
+                      <a:extLst>
+                        <a:ext uri="{28A0092B-C50C-407E-A947-70E740481C1C}">
+                          <a14:useLocalDpi xmlns:a14="http://schemas.microsoft.com/office/drawing/2010/main" val="0"/>
+                        </a:ext>
+                      </a:extLst>
+                    </a:blip>
+                    <a:stretch>
+                      <a:fillRect/>
+                    </a:stretch>
+                  </pic:blipFill>
+                  <pic:spPr>
+                    <a:xfrm>
+                      <a:off x="0" y="0"/>
+                      <a:ext cx="3575685" cy="2726055"/>
+                    </a:xfrm>
+                    <a:prstGeom prst="rect">
+                      <a:avLst/>
+                    </a:prstGeom>
+                    <a:ln>
+                      <a:solidFill>
+                        <a:schemeClr val="tx1"/>
+                      </a:solidFill>
+                    </a:ln>
+                  </pic:spPr>
+                </pic:pic>
+              </a:graphicData>
+            </a:graphic>
+            <wp14:sizeRelH relativeFrom="page">
+              <wp14:pctWidth>0</wp14:pctWidth>
+            </wp14:sizeRelH>
+            <wp14:sizeRelV relativeFrom="page">
+              <wp14:pctHeight>0</wp14:pctHeight>
+            </wp14:sizeRelV>
+          </wp:anchor>
+        </w:drawing>
+      </w:r>
+      <w:r>
+        <w:rPr>
+          <w:rFonts w:ascii="Calibri" w:hAnsi="Calibri" w:cs="Calibri"/>
+          <w:sz w:val="21"/>
+          <w:szCs w:val="21"/>
+          <w:lang w:val="de-DE"/>
+        </w:rPr>
+        <w:t>Erwartung: Die Variablen „weeklyCooks“ und „monthlyCooks”</w:t>
+      </w:r>
+      <w:r>
+        <w:rPr>
+          <w:rFonts w:ascii="Calibri" w:hAnsi="Calibri" w:cs="Calibri"/>
+          <w:sz w:val="21"/>
+          <w:szCs w:val="21"/>
+          <w:lang w:val="de-DE"/>
+        </w:rPr>
+        <w:t xml:space="preserve"> sollte</w:t>
+      </w:r>
+      <w:r>
+        <w:rPr>
+          <w:rFonts w:ascii="Calibri" w:hAnsi="Calibri" w:cs="Calibri"/>
+          <w:sz w:val="21"/>
+          <w:szCs w:val="21"/>
+          <w:lang w:val="de-DE"/>
+        </w:rPr>
+        <w:t>n</w:t>
+      </w:r>
+      <w:r>
+        <w:rPr>
+          <w:rFonts w:ascii="Calibri" w:hAnsi="Calibri" w:cs="Calibri"/>
+          <w:sz w:val="21"/>
+          <w:szCs w:val="21"/>
+          <w:lang w:val="de-DE"/>
+        </w:rPr>
+        <w:t xml:space="preserve"> überhaupt nicht vom Entdeckerfonds beeinflusst </w:t>
+      </w:r>
+      <w:r>
+        <w:rPr>
+          <w:rFonts w:ascii="Calibri" w:hAnsi="Calibri" w:cs="Calibri"/>
+          <w:sz w:val="21"/>
+          <w:szCs w:val="21"/>
+          <w:lang w:val="de-DE"/>
+        </w:rPr>
+        <w:t>w</w:t>
+      </w:r>
+      <w:r>
+        <w:rPr>
+          <w:rFonts w:ascii="Calibri" w:hAnsi="Calibri" w:cs="Calibri"/>
+          <w:sz w:val="21"/>
+          <w:szCs w:val="21"/>
+          <w:lang w:val="de-DE"/>
+        </w:rPr>
+        <w:t>erden</w:t>
+      </w:r>
+      <w:r>
+        <w:rPr>
+          <w:rFonts w:ascii="Calibri" w:hAnsi="Calibri" w:cs="Calibri"/>
+          <w:sz w:val="21"/>
+          <w:szCs w:val="21"/>
+          <w:lang w:val="de-DE"/>
+        </w:rPr>
+        <w:t>,</w:t>
+      </w:r>
+      <w:r>
+        <w:rPr>
+          <w:rFonts w:ascii="Calibri" w:hAnsi="Calibri" w:cs="Calibri"/>
+          <w:sz w:val="21"/>
+          <w:szCs w:val="21"/>
+          <w:lang w:val="de-DE"/>
+        </w:rPr>
+        <w:t xml:space="preserve"> sondern einzig vom Mittagstisch, </w:t>
+      </w:r>
+      <w:r>
+        <w:rPr>
+          <w:rFonts w:ascii="Calibri" w:hAnsi="Calibri" w:cs="Calibri"/>
+          <w:sz w:val="21"/>
+          <w:szCs w:val="21"/>
+          <w:lang w:val="de-DE"/>
+        </w:rPr>
+        <w:t>sodass zwischen der Treatment- und Kontrollgruppe kein signifikanter Unterschied in diese</w:t>
+      </w:r>
+      <w:r>
+        <w:rPr>
+          <w:rFonts w:ascii="Calibri" w:hAnsi="Calibri" w:cs="Calibri"/>
+          <w:sz w:val="21"/>
+          <w:szCs w:val="21"/>
+          <w:lang w:val="de-DE"/>
+        </w:rPr>
+        <w:t>n Variablen bestehen sollte</w:t>
+      </w:r>
+    </w:p>
+    <w:p>
+      <w:pPr>
+        <w:rPr>
+          <w:rFonts w:ascii="Calibri" w:hAnsi="Calibri" w:cs="Calibri"/>
+          <w:sz w:val="21"/>
+          <w:szCs w:val="21"/>
+          <w:lang w:val="de-DE"/>
+        </w:rPr>
+      </w:pPr>
+    </w:p>
+    <w:p>
+      <w:pPr>
+        <w:rPr>
+          <w:rFonts w:ascii="Calibri" w:hAnsi="Calibri" w:cs="Calibri"/>
+          <w:sz w:val="21"/>
+          <w:szCs w:val="21"/>
+          <w:lang w:val="de-DE"/>
+        </w:rPr>
+      </w:pPr>
+    </w:p>
+    <w:p>
+      <w:pPr>
+        <w:rPr>
+          <w:rFonts w:ascii="Calibri" w:hAnsi="Calibri" w:cs="Calibri"/>
+          <w:sz w:val="21"/>
+          <w:szCs w:val="21"/>
+          <w:lang w:val="de-DE"/>
+        </w:rPr>
+      </w:pPr>
+    </w:p>
+    <w:p>
+      <w:pPr>
+        <w:rPr>
+          <w:rFonts w:ascii="Calibri" w:hAnsi="Calibri" w:cs="Calibri"/>
+          <w:sz w:val="21"/>
+          <w:szCs w:val="21"/>
+          <w:lang w:val="de-DE"/>
+        </w:rPr>
+      </w:pPr>
+    </w:p>
+    <w:p>
+      <w:pPr>
+        <w:rPr>
+          <w:rFonts w:ascii="Calibri" w:hAnsi="Calibri" w:cs="Calibri"/>
+          <w:sz w:val="21"/>
+          <w:szCs w:val="21"/>
+          <w:lang w:val="de-DE"/>
+        </w:rPr>
+      </w:pPr>
+    </w:p>
+    <w:p>
+      <w:pPr>
+        <w:rPr>
+          <w:rFonts w:ascii="Calibri" w:hAnsi="Calibri" w:cs="Calibri"/>
+          <w:sz w:val="21"/>
+          <w:szCs w:val="21"/>
+          <w:lang w:val="de-DE"/>
+        </w:rPr>
+      </w:pPr>
+    </w:p>
+    <w:p>
+      <w:pPr>
+        <w:rPr>
+          <w:rFonts w:ascii="Calibri" w:hAnsi="Calibri" w:cs="Calibri"/>
+          <w:sz w:val="21"/>
+          <w:szCs w:val="21"/>
+          <w:lang w:val="de-DE"/>
+        </w:rPr>
+      </w:pPr>
+    </w:p>
+    <w:p>
+      <w:pPr>
+        <w:rPr>
+          <w:rFonts w:ascii="Calibri" w:hAnsi="Calibri" w:cs="Calibri"/>
+          <w:sz w:val="21"/>
+          <w:szCs w:val="21"/>
+          <w:lang w:val="de-DE"/>
+        </w:rPr>
+      </w:pPr>
+    </w:p>
+    <w:p>
+      <w:pPr>
+        <w:rPr>
+          <w:rFonts w:ascii="Calibri" w:hAnsi="Calibri" w:cs="Calibri"/>
+          <w:sz w:val="21"/>
+          <w:szCs w:val="21"/>
+          <w:lang w:val="de-DE"/>
+        </w:rPr>
+      </w:pPr>
+    </w:p>
+    <w:p>
+      <w:pPr>
+        <w:rPr>
+          <w:rFonts w:ascii="Calibri" w:hAnsi="Calibri" w:cs="Calibri"/>
+          <w:sz w:val="21"/>
+          <w:szCs w:val="21"/>
+          <w:lang w:val="de-DE"/>
+        </w:rPr>
+      </w:pPr>
+    </w:p>
+    <w:p>
+      <w:pPr>
+        <w:pStyle w:val="Listenabsatz"/>
+        <w:numPr>
+          <w:ilvl w:val="0"/>
+          <w:numId w:val="1"/>
+        </w:numPr>
+        <w:rPr>
+          <w:rFonts w:ascii="Calibri" w:hAnsi="Calibri" w:cs="Calibri"/>
+          <w:sz w:val="21"/>
+          <w:szCs w:val="21"/>
+          <w:lang w:val="de-DE"/>
+        </w:rPr>
+      </w:pPr>
+      <w:r>
+        <w:rPr>
+          <w:rFonts w:ascii="Calibri" w:hAnsi="Calibri" w:cs="Calibri"/>
+          <w:sz w:val="21"/>
+          <w:szCs w:val="21"/>
+          <w:lang w:val="de-DE"/>
+        </w:rPr>
+        <w:t>D</w:t>
+      </w:r>
+      <w:r>
+        <w:rPr>
+          <w:rFonts w:ascii="Calibri" w:hAnsi="Calibri" w:cs="Calibri"/>
+          <w:sz w:val="21"/>
+          <w:szCs w:val="21"/>
+          <w:lang w:val="de-DE"/>
+        </w:rPr>
+        <w:t>ie</w:t>
+      </w:r>
+      <w:r>
+        <w:rPr>
+          <w:rFonts w:ascii="Calibri" w:hAnsi="Calibri" w:cs="Calibri"/>
+          <w:sz w:val="21"/>
+          <w:szCs w:val="21"/>
+          <w:lang w:val="de-DE"/>
+        </w:rPr>
+        <w:t xml:space="preserve"> </w:t>
+      </w:r>
+      <w:r>
+        <w:rPr>
+          <w:rFonts w:ascii="Calibri" w:hAnsi="Calibri" w:cs="Calibri"/>
+          <w:sz w:val="21"/>
+          <w:szCs w:val="21"/>
+          <w:lang w:val="de-DE"/>
+        </w:rPr>
+        <w:t>linke</w:t>
+      </w:r>
+      <w:r>
+        <w:rPr>
+          <w:rFonts w:ascii="Calibri" w:hAnsi="Calibri" w:cs="Calibri"/>
+          <w:sz w:val="21"/>
+          <w:szCs w:val="21"/>
+          <w:lang w:val="de-DE"/>
+        </w:rPr>
+        <w:t xml:space="preserve"> Grafik zeigt, dass die </w:t>
+      </w:r>
+      <w:r>
+        <w:rPr>
+          <w:rFonts w:ascii="Calibri" w:hAnsi="Calibri" w:cs="Calibri"/>
+          <w:sz w:val="21"/>
+          <w:szCs w:val="21"/>
+          <w:lang w:val="de-DE"/>
+        </w:rPr>
+        <w:t>Variable „weeklyCooks“ in der Treatmentgruppe über die Zeit konstant ist und in der Kontrollgruppe steigt</w:t>
+      </w:r>
+    </w:p>
+    <w:p>
+      <w:pPr>
+        <w:pStyle w:val="Listenabsatz"/>
+        <w:numPr>
+          <w:ilvl w:val="0"/>
+          <w:numId w:val="1"/>
+        </w:numPr>
+        <w:rPr>
+          <w:rFonts w:ascii="Calibri" w:hAnsi="Calibri" w:cs="Calibri"/>
+          <w:sz w:val="21"/>
+          <w:szCs w:val="21"/>
+          <w:lang w:val="de-DE"/>
+        </w:rPr>
+      </w:pPr>
+      <w:r>
+        <w:rPr>
+          <w:rFonts w:ascii="Calibri" w:hAnsi="Calibri" w:cs="Calibri"/>
+          <w:sz w:val="21"/>
+          <w:szCs w:val="21"/>
+          <w:lang w:val="de-DE"/>
+        </w:rPr>
+        <w:lastRenderedPageBreak/>
+        <w:t>Somit besteht zwar ein Unterschied in den Trends, allerdings entwickeln sich Einrichtungen mit dem Entdeckerfonds nicht besser als Einrichtungen ohne Entdeckerfonds, sondern sogar „schlechter“ (entspricht nicht den Erwartungen)</w:t>
+      </w:r>
+    </w:p>
+    <w:p>
+      <w:pPr>
+        <w:pStyle w:val="Listenabsatz"/>
+        <w:numPr>
+          <w:ilvl w:val="0"/>
+          <w:numId w:val="1"/>
+        </w:numPr>
+        <w:rPr>
+          <w:rFonts w:ascii="Calibri" w:hAnsi="Calibri" w:cs="Calibri"/>
+          <w:sz w:val="21"/>
+          <w:szCs w:val="21"/>
+          <w:lang w:val="de-DE"/>
+        </w:rPr>
+      </w:pPr>
+      <w:r>
+        <w:rPr>
+          <w:rFonts w:ascii="Calibri" w:hAnsi="Calibri" w:cs="Calibri"/>
+          <w:sz w:val="21"/>
+          <w:szCs w:val="21"/>
+          <w:lang w:val="de-DE"/>
+        </w:rPr>
+        <w:t xml:space="preserve">Dies kann somit nicht als alternative Erklärung dienen, warum das Selbstwertgefühl oder die Alltagskompetenzen von Kindern aus Einrichtungen mit Entdeckerfonds gestiegen sind </w:t>
+      </w:r>
+    </w:p>
+    <w:p>
+      <w:pPr>
+        <w:pStyle w:val="Listenabsatz"/>
+        <w:numPr>
+          <w:ilvl w:val="0"/>
+          <w:numId w:val="1"/>
+        </w:numPr>
+        <w:rPr>
+          <w:rFonts w:ascii="Calibri" w:hAnsi="Calibri" w:cs="Calibri"/>
+          <w:sz w:val="21"/>
+          <w:szCs w:val="21"/>
+          <w:lang w:val="de-DE"/>
+        </w:rPr>
+      </w:pPr>
+      <w:r>
+        <w:rPr>
+          <w:rFonts w:ascii="Calibri" w:hAnsi="Calibri" w:cs="Calibri"/>
+          <w:sz w:val="21"/>
+          <w:szCs w:val="21"/>
+          <w:lang w:val="de-DE"/>
+        </w:rPr>
+        <w:t xml:space="preserve">Die </w:t>
+      </w:r>
+      <w:r>
+        <w:rPr>
+          <w:rFonts w:ascii="Calibri" w:hAnsi="Calibri" w:cs="Calibri"/>
+          <w:sz w:val="21"/>
+          <w:szCs w:val="21"/>
+          <w:lang w:val="de-DE"/>
+        </w:rPr>
+        <w:t>rechte</w:t>
+      </w:r>
+      <w:r>
+        <w:rPr>
+          <w:rFonts w:ascii="Calibri" w:hAnsi="Calibri" w:cs="Calibri"/>
+          <w:sz w:val="21"/>
+          <w:szCs w:val="21"/>
+          <w:lang w:val="de-DE"/>
+        </w:rPr>
+        <w:t xml:space="preserve"> Grafik zeigt, dass die Variable „</w:t>
+      </w:r>
+      <w:r>
+        <w:rPr>
+          <w:rFonts w:ascii="Calibri" w:hAnsi="Calibri" w:cs="Calibri"/>
+          <w:sz w:val="21"/>
+          <w:szCs w:val="21"/>
+          <w:lang w:val="de-DE"/>
+        </w:rPr>
+        <w:t>monthly</w:t>
+      </w:r>
+      <w:r>
+        <w:rPr>
+          <w:rFonts w:ascii="Calibri" w:hAnsi="Calibri" w:cs="Calibri"/>
+          <w:sz w:val="21"/>
+          <w:szCs w:val="21"/>
+          <w:lang w:val="de-DE"/>
+        </w:rPr>
+        <w:t xml:space="preserve">Cooks“ in der Treatmentgruppe über die Zeit konstant ist und in der Kontrollgruppe </w:t>
+      </w:r>
+      <w:r>
+        <w:rPr>
+          <w:rFonts w:ascii="Calibri" w:hAnsi="Calibri" w:cs="Calibri"/>
+          <w:sz w:val="21"/>
+          <w:szCs w:val="21"/>
+          <w:lang w:val="de-DE"/>
+        </w:rPr>
+        <w:t>gestiegen ist</w:t>
+      </w:r>
+    </w:p>
+    <w:p>
+      <w:pPr>
+        <w:pStyle w:val="Listenabsatz"/>
+        <w:numPr>
+          <w:ilvl w:val="0"/>
+          <w:numId w:val="1"/>
+        </w:numPr>
+        <w:rPr>
+          <w:rFonts w:ascii="Calibri" w:hAnsi="Calibri" w:cs="Calibri"/>
+          <w:sz w:val="21"/>
+          <w:szCs w:val="21"/>
+          <w:lang w:val="de-DE"/>
+        </w:rPr>
+      </w:pPr>
+      <w:r>
+        <w:rPr>
+          <w:rFonts w:ascii="Calibri" w:hAnsi="Calibri" w:cs="Calibri"/>
+          <w:sz w:val="21"/>
+          <w:szCs w:val="21"/>
+          <w:lang w:val="de-DE"/>
+        </w:rPr>
+        <w:t>Auch hier</w:t>
+      </w:r>
+      <w:r>
+        <w:rPr>
+          <w:rFonts w:ascii="Calibri" w:hAnsi="Calibri" w:cs="Calibri"/>
+          <w:sz w:val="21"/>
+          <w:szCs w:val="21"/>
+          <w:lang w:val="de-DE"/>
+        </w:rPr>
+        <w:t xml:space="preserve"> besteht zwar ein Unterschied in den Trends, allerdings entwickeln sich Einrichtungen mit dem Entdeckerfonds</w:t>
+      </w:r>
+      <w:r>
+        <w:rPr>
+          <w:rFonts w:ascii="Calibri" w:hAnsi="Calibri" w:cs="Calibri"/>
+          <w:sz w:val="21"/>
+          <w:szCs w:val="21"/>
+          <w:lang w:val="de-DE"/>
+        </w:rPr>
+        <w:t xml:space="preserve"> auch</w:t>
+      </w:r>
+      <w:r>
+        <w:rPr>
+          <w:rFonts w:ascii="Calibri" w:hAnsi="Calibri" w:cs="Calibri"/>
+          <w:sz w:val="21"/>
+          <w:szCs w:val="21"/>
+          <w:lang w:val="de-DE"/>
+        </w:rPr>
+        <w:t xml:space="preserve"> nicht besser als Einrichtungen ohne Entdeckerfonds</w:t>
+      </w:r>
+    </w:p>
+    <w:p>
+      <w:pPr>
+        <w:pStyle w:val="Listenabsatz"/>
+        <w:numPr>
+          <w:ilvl w:val="0"/>
+          <w:numId w:val="1"/>
+        </w:numPr>
+        <w:rPr>
+          <w:rFonts w:ascii="Calibri" w:hAnsi="Calibri" w:cs="Calibri"/>
+          <w:sz w:val="21"/>
+          <w:szCs w:val="21"/>
+          <w:lang w:val="de-DE"/>
+        </w:rPr>
+      </w:pPr>
+      <w:r>
+        <w:rPr>
+          <w:rFonts w:ascii="Calibri" w:hAnsi="Calibri" w:cs="Calibri"/>
+          <w:sz w:val="21"/>
+          <w:szCs w:val="21"/>
+          <w:lang w:val="de-DE"/>
+        </w:rPr>
+        <w:t>Somit kann auch dies nicht erklären</w:t>
+      </w:r>
+      <w:r>
+        <w:rPr>
+          <w:rFonts w:ascii="Calibri" w:hAnsi="Calibri" w:cs="Calibri"/>
+          <w:sz w:val="21"/>
+          <w:szCs w:val="21"/>
+          <w:lang w:val="de-DE"/>
+        </w:rPr>
+        <w:t xml:space="preserve">, warum das Selbstwertgefühl oder die Alltagskompetenzen von Kindern aus Einrichtungen mit Entdeckerfonds gestiegen sind </w:t>
+      </w:r>
+    </w:p>
+    <w:p>
+      <w:pPr>
+        <w:pStyle w:val="Listenabsatz"/>
+        <w:rPr>
+          <w:rFonts w:ascii="Calibri" w:hAnsi="Calibri" w:cs="Calibri"/>
+          <w:sz w:val="21"/>
+          <w:szCs w:val="21"/>
+          <w:lang w:val="de-DE"/>
+        </w:rPr>
+      </w:pPr>
+    </w:p>
+    <w:p>
+      <w:pPr>
+        <w:pStyle w:val="Listenabsatz"/>
+        <w:numPr>
+          <w:ilvl w:val="0"/>
+          <w:numId w:val="2"/>
+        </w:numPr>
+        <w:rPr>
+          <w:rFonts w:ascii="Calibri" w:hAnsi="Calibri" w:cs="Calibri"/>
+          <w:sz w:val="21"/>
+          <w:szCs w:val="21"/>
+          <w:lang w:val="de-DE"/>
+        </w:rPr>
+      </w:pPr>
+      <w:r>
+        <w:rPr>
+          <w:rFonts w:ascii="Calibri" w:hAnsi="Calibri" w:cs="Calibri"/>
+          <w:sz w:val="21"/>
+          <w:szCs w:val="21"/>
+          <w:lang w:val="de-DE"/>
+        </w:rPr>
+        <w:t>Die Placebo-Tests zeigen, dass das Treatment (= Entdeckerfonds) auch nur die relevanten Variablen beeinflusst</w:t>
+      </w:r>
+    </w:p>
+    <w:p>
+      <w:pPr>
+        <w:pStyle w:val="Listenabsatz"/>
+        <w:numPr>
+          <w:ilvl w:val="0"/>
+          <w:numId w:val="2"/>
+        </w:numPr>
+        <w:rPr>
+          <w:rFonts w:ascii="Calibri" w:hAnsi="Calibri" w:cs="Calibri"/>
+          <w:sz w:val="21"/>
+          <w:szCs w:val="21"/>
+          <w:lang w:val="de-DE"/>
+        </w:rPr>
+      </w:pPr>
+      <w:r>
+        <w:rPr>
+          <w:rFonts w:ascii="Calibri" w:hAnsi="Calibri" w:cs="Calibri"/>
+          <w:sz w:val="21"/>
+          <w:szCs w:val="21"/>
+          <w:lang w:val="de-DE"/>
+        </w:rPr>
+        <w:t>Die Placebo erhöhen außerdem die Wahrscheinlichkeit dafür, dass keine andere Gründe als der Entdeckerfonds für die Entwicklung der relevanten Variablen in Treatment- und Kontrollgruppe verantwortlich sind</w:t>
+      </w:r>
+      <w:bookmarkStart w:id="0" w:name="_GoBack"/>
+      <w:bookmarkEnd w:id="0"/>
+    </w:p>
+    <w:p>
+      <w:pPr>
+        <w:rPr>
+          <w:rFonts w:ascii="Calibri" w:hAnsi="Calibri" w:cs="Calibri"/>
+          <w:sz w:val="21"/>
+          <w:szCs w:val="21"/>
+          <w:lang w:val="de-DE"/>
+        </w:rPr>
+      </w:pPr>
+    </w:p>
+    <w:p>
+      <w:pPr>
+        <w:rPr>
+          <w:rFonts w:ascii="Calibri" w:hAnsi="Calibri" w:cs="Calibri"/>
+          <w:sz w:val="21"/>
+          <w:szCs w:val="21"/>
+          <w:lang w:val="de-DE"/>
+        </w:rPr>
+      </w:pPr>
+    </w:p>
+    <w:p>
+      <w:pPr>
+        <w:rPr>
+          <w:rFonts w:ascii="Calibri" w:hAnsi="Calibri" w:cs="Calibri"/>
+          <w:sz w:val="21"/>
+          <w:szCs w:val="21"/>
+          <w:lang w:val="de-DE"/>
+        </w:rPr>
+      </w:pPr>
+    </w:p>
+    <w:p>
+      <w:pPr>
+        <w:pStyle w:val="Listenabsatz"/>
+        <w:rPr>
+          <w:rFonts w:ascii="Calibri" w:hAnsi="Calibri" w:cs="Calibri"/>
+          <w:sz w:val="21"/>
+          <w:szCs w:val="21"/>
+          <w:lang w:val="de-DE"/>
+        </w:rPr>
+      </w:pPr>
     </w:p>
     <w:sectPr>
       <w:pgSz w:w="11906" w:h="16838"/>

</xml_diff>

<commit_message>
Ergänzung Regressions und Snap-Shots der relevanten Regressions tables
</commit_message>
<xml_diff>
--- a/ANALYSIS/Entdeckerfonds Kontrollgruppenmodell.docx
+++ b/ANALYSIS/Entdeckerfonds Kontrollgruppenmodell.docx
@@ -2490,25 +2490,6 @@
           <w:lang w:val="de-DE"/>
         </w:rPr>
         <w:t>599</w:t>
-      </w:r>
-      <w:r>
-        <w:rPr>
-          <w:rFonts w:ascii="Calibri" w:hAnsi="Calibri" w:cs="Calibri"/>
-          <w:sz w:val="21"/>
-          <w:szCs w:val="21"/>
-          <w:lang w:val="de-DE"/>
-        </w:rPr>
-        <w:t xml:space="preserve">, </w:t>
-      </w:r>
-      <w:r>
-        <w:rPr>
-          <w:rFonts w:ascii="Calibri" w:hAnsi="Calibri" w:cs="Calibri"/>
-          <w:color w:val="000000" w:themeColor="text1"/>
-          <w:sz w:val="21"/>
-          <w:szCs w:val="21"/>
-          <w:lang w:val="de-DE"/>
-        </w:rPr>
-        <w:t>601</w:t>
       </w:r>
       <w:r>
         <w:rPr>
@@ -8817,8 +8798,6 @@
           <w:lang w:val="de-DE"/>
         </w:rPr>
       </w:pPr>
-      <w:bookmarkStart w:id="0" w:name="_GoBack"/>
-      <w:bookmarkEnd w:id="0"/>
     </w:p>
     <w:p>
       <w:pPr>
@@ -9025,37 +9004,2338 @@
     </w:p>
     <w:p>
       <w:pPr>
-        <w:rPr>
-          <w:rFonts w:ascii="Calibri" w:hAnsi="Calibri" w:cs="Calibri"/>
-          <w:sz w:val="21"/>
-          <w:szCs w:val="21"/>
+        <w:pStyle w:val="Listenabsatz"/>
+        <w:numPr>
+          <w:ilvl w:val="0"/>
+          <w:numId w:val="7"/>
+        </w:numPr>
+        <w:spacing w:line="276" w:lineRule="auto"/>
+        <w:rPr>
+          <w:rFonts w:ascii="Calibri" w:hAnsi="Calibri" w:cs="Calibri"/>
+          <w:sz w:val="21"/>
+          <w:szCs w:val="21"/>
+          <w:lang w:val="de-DE"/>
+        </w:rPr>
+      </w:pPr>
+      <w:r>
+        <w:rPr>
+          <w:rFonts w:ascii="Calibri" w:hAnsi="Calibri" w:cs="Calibri"/>
+          <w:sz w:val="21"/>
+          <w:szCs w:val="21"/>
+          <w:lang w:val="de-DE"/>
+        </w:rPr>
+        <w:t>Regressionstabelle mit verschiedenen Spalten, die unterschiedliche Regressionen enthalten (z.B. Basline Regression, mit / ohne time fixed effects, mit / ohne ID fixed effects, mit verschiedenen Kontrollvariablen)</w:t>
+      </w:r>
+    </w:p>
+    <w:p>
+      <w:pPr>
+        <w:spacing w:line="276" w:lineRule="auto"/>
+        <w:rPr>
+          <w:rFonts w:ascii="Calibri" w:hAnsi="Calibri" w:cs="Calibri"/>
+          <w:sz w:val="21"/>
+          <w:szCs w:val="21"/>
+          <w:lang w:val="de-DE"/>
+        </w:rPr>
+      </w:pPr>
+    </w:p>
+    <w:p>
+      <w:pPr>
+        <w:spacing w:line="276" w:lineRule="auto"/>
+        <w:rPr>
+          <w:rFonts w:ascii="Calibri" w:hAnsi="Calibri" w:cs="Calibri"/>
+          <w:sz w:val="21"/>
+          <w:szCs w:val="21"/>
+          <w:lang w:val="de-DE"/>
+        </w:rPr>
+      </w:pPr>
+    </w:p>
+    <w:p>
+      <w:pPr>
+        <w:spacing w:line="276" w:lineRule="auto"/>
+        <w:contextualSpacing/>
+        <w:jc w:val="center"/>
+        <w:rPr>
+          <w:rFonts w:ascii="Calibri" w:hAnsi="Calibri" w:cs="Calibri"/>
+          <w:szCs w:val="24"/>
+          <w:u w:val="single"/>
           <w:lang w:val="en-US"/>
         </w:rPr>
       </w:pPr>
-    </w:p>
-    <w:p>
-      <w:pPr>
-        <w:rPr>
-          <w:rFonts w:ascii="Calibri" w:hAnsi="Calibri" w:cs="Calibri"/>
-          <w:sz w:val="21"/>
-          <w:szCs w:val="21"/>
+      <w:r>
+        <w:rPr>
+          <w:rFonts w:ascii="Calibri" w:hAnsi="Calibri" w:cs="Calibri"/>
+          <w:szCs w:val="24"/>
+          <w:u w:val="single"/>
           <w:lang w:val="en-US"/>
         </w:rPr>
-      </w:pPr>
-    </w:p>
-    <w:p>
-      <w:pPr>
-        <w:rPr>
-          <w:rFonts w:ascii="Calibri" w:hAnsi="Calibri" w:cs="Calibri"/>
-          <w:sz w:val="21"/>
-          <w:szCs w:val="21"/>
+        <w:t>Regressions</w:t>
+      </w:r>
+    </w:p>
+    <w:p>
+      <w:pPr>
+        <w:spacing w:line="276" w:lineRule="auto"/>
+        <w:contextualSpacing/>
+        <w:rPr>
+          <w:rFonts w:ascii="Calibri" w:hAnsi="Calibri" w:cs="Calibri"/>
+          <w:sz w:val="21"/>
+          <w:szCs w:val="21"/>
+          <w:u w:val="single"/>
           <w:lang w:val="en-US"/>
         </w:rPr>
       </w:pPr>
     </w:p>
     <w:p>
       <w:pPr>
-        <w:pStyle w:val="Listenabsatz"/>
+        <w:spacing w:line="276" w:lineRule="auto"/>
+        <w:contextualSpacing/>
+        <w:rPr>
+          <w:rFonts w:ascii="Calibri" w:hAnsi="Calibri" w:cs="Calibri"/>
+          <w:sz w:val="21"/>
+          <w:szCs w:val="21"/>
+          <w:lang w:val="en-US"/>
+        </w:rPr>
+      </w:pPr>
+    </w:p>
+    <w:p>
+      <w:pPr>
+        <w:spacing w:line="276" w:lineRule="auto"/>
+        <w:contextualSpacing/>
+        <w:rPr>
+          <w:rFonts w:ascii="Calibri" w:hAnsi="Calibri" w:cs="Calibri"/>
+          <w:sz w:val="21"/>
+          <w:szCs w:val="21"/>
+          <w:u w:val="single"/>
+          <w:lang w:val="en-US"/>
+        </w:rPr>
+      </w:pPr>
+      <w:r>
+        <w:rPr>
+          <w:rFonts w:ascii="Calibri" w:hAnsi="Calibri" w:cs="Calibri"/>
+          <w:sz w:val="21"/>
+          <w:szCs w:val="21"/>
+          <w:u w:val="single"/>
+          <w:lang w:val="en-US"/>
+        </w:rPr>
+        <w:t>1. Regression: Simple linear regression</w:t>
+      </w:r>
+    </w:p>
+    <w:p>
+      <w:pPr>
+        <w:pStyle w:val="Listenabsatz"/>
+        <w:numPr>
+          <w:ilvl w:val="0"/>
+          <w:numId w:val="7"/>
+        </w:numPr>
+        <w:spacing w:line="276" w:lineRule="auto"/>
+        <w:rPr>
+          <w:rFonts w:ascii="Calibri" w:hAnsi="Calibri" w:cs="Calibri"/>
+          <w:sz w:val="21"/>
+          <w:szCs w:val="21"/>
+          <w:lang w:val="en-US"/>
+        </w:rPr>
+      </w:pPr>
+      <w:r>
+        <w:rPr>
+          <w:rFonts w:ascii="Calibri" w:hAnsi="Calibri" w:cs="Calibri"/>
+          <w:sz w:val="21"/>
+          <w:szCs w:val="21"/>
+          <w:lang w:val="en-US"/>
+        </w:rPr>
+        <w:t>In the simple linear regression, t</w:t>
+      </w:r>
+      <w:r>
+        <w:rPr>
+          <w:rFonts w:ascii="Calibri" w:hAnsi="Calibri" w:cs="Calibri"/>
+          <w:sz w:val="21"/>
+          <w:szCs w:val="21"/>
+          <w:lang w:val="en-US"/>
+        </w:rPr>
+        <w:t>he dependen</w:t>
+      </w:r>
+      <w:r>
+        <w:rPr>
+          <w:rFonts w:ascii="Calibri" w:hAnsi="Calibri" w:cs="Calibri"/>
+          <w:sz w:val="21"/>
+          <w:szCs w:val="21"/>
+          <w:lang w:val="en-US"/>
+        </w:rPr>
+        <w:t xml:space="preserve">t variable </w:t>
+      </w:r>
+      <m:oMath>
+        <m:sSub>
+          <m:sSubPr>
+            <m:ctrlPr>
+              <w:rPr>
+                <w:rFonts w:ascii="Cambria Math" w:hAnsi="Cambria Math" w:cs="Calibri"/>
+                <w:i/>
+                <w:sz w:val="21"/>
+                <w:szCs w:val="21"/>
+                <w:lang w:val="de-DE"/>
+              </w:rPr>
+            </m:ctrlPr>
+          </m:sSubPr>
+          <m:e>
+            <m:r>
+              <w:rPr>
+                <w:rFonts w:ascii="Cambria Math" w:hAnsi="Cambria Math" w:cs="Calibri"/>
+                <w:sz w:val="21"/>
+                <w:szCs w:val="21"/>
+                <w:lang w:val="de-DE"/>
+              </w:rPr>
+              <m:t>x</m:t>
+            </m:r>
+          </m:e>
+          <m:sub>
+            <m:r>
+              <w:rPr>
+                <w:rFonts w:ascii="Cambria Math" w:hAnsi="Cambria Math" w:cs="Calibri"/>
+                <w:sz w:val="21"/>
+                <w:szCs w:val="21"/>
+                <w:lang w:val="de-DE"/>
+              </w:rPr>
+              <m:t>it</m:t>
+            </m:r>
+          </m:sub>
+        </m:sSub>
+      </m:oMath>
+      <w:r>
+        <w:rPr>
+          <w:rFonts w:ascii="Calibri" w:hAnsi="Calibri" w:cs="Calibri"/>
+          <w:sz w:val="21"/>
+          <w:szCs w:val="21"/>
+          <w:lang w:val="en-US"/>
+        </w:rPr>
+        <w:t xml:space="preserve"> is only regressed on the treatment dummy </w:t>
+      </w:r>
+      <m:oMath>
+        <m:sSub>
+          <m:sSubPr>
+            <m:ctrlPr>
+              <w:rPr>
+                <w:rFonts w:ascii="Cambria Math" w:hAnsi="Cambria Math" w:cs="Calibri"/>
+                <w:i/>
+                <w:sz w:val="21"/>
+                <w:szCs w:val="21"/>
+                <w:lang w:val="de-DE"/>
+              </w:rPr>
+            </m:ctrlPr>
+          </m:sSubPr>
+          <m:e>
+            <m:r>
+              <w:rPr>
+                <w:rFonts w:ascii="Cambria Math" w:hAnsi="Cambria Math" w:cs="Calibri"/>
+                <w:sz w:val="21"/>
+                <w:szCs w:val="21"/>
+                <w:lang w:val="de-DE"/>
+              </w:rPr>
+              <m:t>Treat</m:t>
+            </m:r>
+          </m:e>
+          <m:sub>
+            <m:r>
+              <w:rPr>
+                <w:rFonts w:ascii="Cambria Math" w:hAnsi="Cambria Math" w:cs="Calibri"/>
+                <w:sz w:val="21"/>
+                <w:szCs w:val="21"/>
+                <w:lang w:val="de-DE"/>
+              </w:rPr>
+              <m:t>it</m:t>
+            </m:r>
+          </m:sub>
+        </m:sSub>
+      </m:oMath>
+      <w:r>
+        <w:rPr>
+          <w:rFonts w:ascii="Calibri" w:eastAsiaTheme="minorEastAsia" w:hAnsi="Calibri" w:cs="Calibri"/>
+          <w:sz w:val="21"/>
+          <w:szCs w:val="21"/>
+          <w:lang w:val="en-US"/>
+        </w:rPr>
+        <w:t xml:space="preserve"> </w:t>
+      </w:r>
+      <w:r>
+        <w:rPr>
+          <w:rFonts w:ascii="Calibri" w:eastAsiaTheme="minorEastAsia" w:hAnsi="Calibri" w:cs="Calibri"/>
+          <w:sz w:val="21"/>
+          <w:szCs w:val="21"/>
+          <w:lang w:val="en-US"/>
+        </w:rPr>
+        <w:t>including an intercept</w:t>
+      </w:r>
+    </w:p>
+    <w:p>
+      <w:pPr>
+        <w:pStyle w:val="Listenabsatz"/>
+        <w:numPr>
+          <w:ilvl w:val="0"/>
+          <w:numId w:val="7"/>
+        </w:numPr>
+        <w:spacing w:line="276" w:lineRule="auto"/>
+        <w:rPr>
+          <w:rFonts w:ascii="Calibri" w:hAnsi="Calibri" w:cs="Calibri"/>
+          <w:sz w:val="21"/>
+          <w:szCs w:val="21"/>
+          <w:lang w:val="en-US"/>
+        </w:rPr>
+      </w:pPr>
+      <w:r>
+        <w:rPr>
+          <w:rFonts w:ascii="Calibri" w:eastAsiaTheme="minorEastAsia" w:hAnsi="Calibri" w:cs="Calibri"/>
+          <w:sz w:val="21"/>
+          <w:szCs w:val="21"/>
+          <w:lang w:val="en-US"/>
+        </w:rPr>
+        <w:t xml:space="preserve">The treatment dummy </w:t>
+      </w:r>
+      <m:oMath>
+        <m:sSub>
+          <m:sSubPr>
+            <m:ctrlPr>
+              <w:rPr>
+                <w:rFonts w:ascii="Cambria Math" w:hAnsi="Cambria Math" w:cs="Calibri"/>
+                <w:i/>
+                <w:sz w:val="21"/>
+                <w:szCs w:val="21"/>
+                <w:lang w:val="de-DE"/>
+              </w:rPr>
+            </m:ctrlPr>
+          </m:sSubPr>
+          <m:e>
+            <m:r>
+              <w:rPr>
+                <w:rFonts w:ascii="Cambria Math" w:hAnsi="Cambria Math" w:cs="Calibri"/>
+                <w:sz w:val="21"/>
+                <w:szCs w:val="21"/>
+                <w:lang w:val="de-DE"/>
+              </w:rPr>
+              <m:t>Treat</m:t>
+            </m:r>
+          </m:e>
+          <m:sub>
+            <m:r>
+              <w:rPr>
+                <w:rFonts w:ascii="Cambria Math" w:hAnsi="Cambria Math" w:cs="Calibri"/>
+                <w:sz w:val="21"/>
+                <w:szCs w:val="21"/>
+                <w:lang w:val="de-DE"/>
+              </w:rPr>
+              <m:t>it</m:t>
+            </m:r>
+          </m:sub>
+        </m:sSub>
+      </m:oMath>
+      <w:r>
+        <w:rPr>
+          <w:rFonts w:ascii="Calibri" w:eastAsiaTheme="minorEastAsia" w:hAnsi="Calibri" w:cs="Calibri"/>
+          <w:sz w:val="21"/>
+          <w:szCs w:val="21"/>
+          <w:lang w:val="en-US"/>
+        </w:rPr>
+        <w:t xml:space="preserve"> </w:t>
+      </w:r>
+      <w:r>
+        <w:rPr>
+          <w:rFonts w:ascii="Calibri" w:eastAsiaTheme="minorEastAsia" w:hAnsi="Calibri" w:cs="Calibri"/>
+          <w:sz w:val="21"/>
+          <w:szCs w:val="21"/>
+          <w:lang w:val="en-US"/>
+        </w:rPr>
+        <w:t xml:space="preserve">is equal to </w:t>
+      </w:r>
+      <m:oMath>
+        <m:r>
+          <w:rPr>
+            <w:rFonts w:ascii="Cambria Math" w:eastAsiaTheme="minorEastAsia" w:hAnsi="Cambria Math" w:cs="Calibri"/>
+            <w:sz w:val="21"/>
+            <w:szCs w:val="21"/>
+            <w:lang w:val="en-US"/>
+          </w:rPr>
+          <m:t>1</m:t>
+        </m:r>
+      </m:oMath>
+      <w:r>
+        <w:rPr>
+          <w:rFonts w:ascii="Calibri" w:eastAsiaTheme="minorEastAsia" w:hAnsi="Calibri" w:cs="Calibri"/>
+          <w:sz w:val="21"/>
+          <w:szCs w:val="21"/>
+          <w:lang w:val="en-US"/>
+        </w:rPr>
+        <w:t xml:space="preserve">, if organization </w:t>
+      </w:r>
+      <m:oMath>
+        <m:r>
+          <w:rPr>
+            <w:rFonts w:ascii="Cambria Math" w:eastAsiaTheme="minorEastAsia" w:hAnsi="Cambria Math" w:cs="Calibri"/>
+            <w:sz w:val="21"/>
+            <w:szCs w:val="21"/>
+            <w:lang w:val="en-US"/>
+          </w:rPr>
+          <m:t>i</m:t>
+        </m:r>
+      </m:oMath>
+      <w:r>
+        <w:rPr>
+          <w:rFonts w:ascii="Calibri" w:eastAsiaTheme="minorEastAsia" w:hAnsi="Calibri" w:cs="Calibri"/>
+          <w:sz w:val="21"/>
+          <w:szCs w:val="21"/>
+          <w:lang w:val="en-US"/>
+        </w:rPr>
+        <w:t xml:space="preserve"> participates in the Entdeckerfonds in year </w:t>
+      </w:r>
+      <m:oMath>
+        <m:r>
+          <w:rPr>
+            <w:rFonts w:ascii="Cambria Math" w:eastAsiaTheme="minorEastAsia" w:hAnsi="Cambria Math" w:cs="Calibri"/>
+            <w:sz w:val="21"/>
+            <w:szCs w:val="21"/>
+            <w:lang w:val="en-US"/>
+          </w:rPr>
+          <m:t>t</m:t>
+        </m:r>
+      </m:oMath>
+      <w:r>
+        <w:rPr>
+          <w:rFonts w:ascii="Calibri" w:eastAsiaTheme="minorEastAsia" w:hAnsi="Calibri" w:cs="Calibri"/>
+          <w:sz w:val="21"/>
+          <w:szCs w:val="21"/>
+          <w:lang w:val="en-US"/>
+        </w:rPr>
+        <w:t xml:space="preserve"> (= treatment group), and 0 otherwise (= control group)</w:t>
+      </w:r>
+    </w:p>
+    <w:p>
+      <w:pPr>
+        <w:pStyle w:val="Listenabsatz"/>
+        <w:numPr>
+          <w:ilvl w:val="0"/>
+          <w:numId w:val="7"/>
+        </w:numPr>
+        <w:spacing w:line="276" w:lineRule="auto"/>
+        <w:rPr>
+          <w:rFonts w:ascii="Calibri" w:hAnsi="Calibri" w:cs="Calibri"/>
+          <w:sz w:val="21"/>
+          <w:szCs w:val="21"/>
+          <w:lang w:val="en-US"/>
+        </w:rPr>
+      </w:pPr>
+      <w:r>
+        <w:rPr>
+          <w:rFonts w:ascii="Calibri" w:eastAsiaTheme="minorEastAsia" w:hAnsi="Calibri" w:cs="Calibri"/>
+          <w:sz w:val="21"/>
+          <w:szCs w:val="21"/>
+          <w:lang w:val="en-US"/>
+        </w:rPr>
+        <w:t>The simple linear regression is given by the following general regression equation:</w:t>
+      </w:r>
+    </w:p>
+    <w:p>
+      <w:pPr>
+        <w:spacing w:line="276" w:lineRule="auto"/>
+        <w:rPr>
+          <w:rFonts w:ascii="Calibri" w:eastAsiaTheme="minorEastAsia" w:hAnsi="Calibri" w:cs="Calibri"/>
+          <w:sz w:val="21"/>
+          <w:szCs w:val="21"/>
+          <w:lang w:val="de-DE"/>
+        </w:rPr>
+      </w:pPr>
+      <m:oMathPara>
+        <m:oMath>
+          <m:sSub>
+            <m:sSubPr>
+              <m:ctrlPr>
+                <w:rPr>
+                  <w:rFonts w:ascii="Cambria Math" w:hAnsi="Cambria Math" w:cs="Calibri"/>
+                  <w:i/>
+                  <w:sz w:val="21"/>
+                  <w:szCs w:val="21"/>
+                  <w:lang w:val="de-DE"/>
+                </w:rPr>
+              </m:ctrlPr>
+            </m:sSubPr>
+            <m:e>
+              <m:r>
+                <w:rPr>
+                  <w:rFonts w:ascii="Cambria Math" w:hAnsi="Cambria Math" w:cs="Calibri"/>
+                  <w:sz w:val="21"/>
+                  <w:szCs w:val="21"/>
+                  <w:lang w:val="de-DE"/>
+                </w:rPr>
+                <m:t>x</m:t>
+              </m:r>
+            </m:e>
+            <m:sub>
+              <m:r>
+                <w:rPr>
+                  <w:rFonts w:ascii="Cambria Math" w:hAnsi="Cambria Math" w:cs="Calibri"/>
+                  <w:sz w:val="21"/>
+                  <w:szCs w:val="21"/>
+                  <w:lang w:val="de-DE"/>
+                </w:rPr>
+                <m:t>it</m:t>
+              </m:r>
+            </m:sub>
+          </m:sSub>
+          <m:r>
+            <w:rPr>
+              <w:rFonts w:ascii="Cambria Math" w:hAnsi="Cambria Math" w:cs="Calibri"/>
+              <w:sz w:val="21"/>
+              <w:szCs w:val="21"/>
+              <w:lang w:val="de-DE"/>
+            </w:rPr>
+            <m:t>=α+β*</m:t>
+          </m:r>
+          <m:sSub>
+            <m:sSubPr>
+              <m:ctrlPr>
+                <w:rPr>
+                  <w:rFonts w:ascii="Cambria Math" w:hAnsi="Cambria Math" w:cs="Calibri"/>
+                  <w:i/>
+                  <w:sz w:val="21"/>
+                  <w:szCs w:val="21"/>
+                  <w:lang w:val="de-DE"/>
+                </w:rPr>
+              </m:ctrlPr>
+            </m:sSubPr>
+            <m:e>
+              <m:r>
+                <w:rPr>
+                  <w:rFonts w:ascii="Cambria Math" w:hAnsi="Cambria Math" w:cs="Calibri"/>
+                  <w:sz w:val="21"/>
+                  <w:szCs w:val="21"/>
+                  <w:lang w:val="de-DE"/>
+                </w:rPr>
+                <m:t>Treat</m:t>
+              </m:r>
+            </m:e>
+            <m:sub>
+              <m:r>
+                <w:rPr>
+                  <w:rFonts w:ascii="Cambria Math" w:hAnsi="Cambria Math" w:cs="Calibri"/>
+                  <w:sz w:val="21"/>
+                  <w:szCs w:val="21"/>
+                  <w:lang w:val="de-DE"/>
+                </w:rPr>
+                <m:t>it</m:t>
+              </m:r>
+            </m:sub>
+          </m:sSub>
+        </m:oMath>
+      </m:oMathPara>
+    </w:p>
+    <w:p>
+      <w:pPr>
+        <w:pStyle w:val="Listenabsatz"/>
+        <w:numPr>
+          <w:ilvl w:val="0"/>
+          <w:numId w:val="7"/>
+        </w:numPr>
+        <w:spacing w:line="276" w:lineRule="auto"/>
+        <w:rPr>
+          <w:rFonts w:ascii="Calibri" w:hAnsi="Calibri" w:cs="Calibri"/>
+          <w:sz w:val="21"/>
+          <w:szCs w:val="21"/>
+          <w:lang w:val="en-US"/>
+        </w:rPr>
+      </w:pPr>
+      <w:r>
+        <w:rPr>
+          <w:rFonts w:ascii="Calibri" w:eastAsiaTheme="minorEastAsia" w:hAnsi="Calibri" w:cs="Calibri"/>
+          <w:sz w:val="21"/>
+          <w:szCs w:val="21"/>
+          <w:lang w:val="en-US"/>
+        </w:rPr>
+        <w:t xml:space="preserve">This regression doesn’t include any controls or fixed effects </w:t>
+      </w:r>
+    </w:p>
+    <w:p>
+      <w:pPr>
+        <w:pStyle w:val="Listenabsatz"/>
+        <w:numPr>
+          <w:ilvl w:val="0"/>
+          <w:numId w:val="7"/>
+        </w:numPr>
+        <w:spacing w:line="276" w:lineRule="auto"/>
+        <w:rPr>
+          <w:rFonts w:ascii="Calibri" w:eastAsiaTheme="minorEastAsia" w:hAnsi="Calibri" w:cs="Calibri"/>
+          <w:sz w:val="21"/>
+          <w:szCs w:val="21"/>
+          <w:lang w:val="en-US"/>
+        </w:rPr>
+      </w:pPr>
+      <w:r>
+        <w:rPr>
+          <w:rFonts w:ascii="Calibri" w:eastAsiaTheme="minorEastAsia" w:hAnsi="Calibri" w:cs="Calibri"/>
+          <w:sz w:val="21"/>
+          <w:szCs w:val="21"/>
+          <w:lang w:val="en-US"/>
+        </w:rPr>
+        <w:t xml:space="preserve">For the estimation of </w:t>
+      </w:r>
+      <w:r>
+        <w:rPr>
+          <w:rFonts w:ascii="Calibri" w:eastAsiaTheme="minorEastAsia" w:hAnsi="Calibri" w:cs="Calibri"/>
+          <w:sz w:val="21"/>
+          <w:szCs w:val="21"/>
+          <w:lang w:val="en-US"/>
+        </w:rPr>
+        <w:t>simple linear regression, robust standard errors are used</w:t>
+      </w:r>
+    </w:p>
+    <w:p>
+      <w:pPr>
+        <w:pStyle w:val="Listenabsatz"/>
+        <w:numPr>
+          <w:ilvl w:val="0"/>
+          <w:numId w:val="7"/>
+        </w:numPr>
+        <w:spacing w:line="276" w:lineRule="auto"/>
+        <w:rPr>
+          <w:rFonts w:ascii="Calibri" w:eastAsiaTheme="minorEastAsia" w:hAnsi="Calibri" w:cs="Calibri"/>
+          <w:sz w:val="21"/>
+          <w:szCs w:val="21"/>
+          <w:lang w:val="en-US"/>
+        </w:rPr>
+      </w:pPr>
+      <w:r>
+        <w:rPr>
+          <w:rFonts w:ascii="Calibri" w:eastAsiaTheme="minorEastAsia" w:hAnsi="Calibri" w:cs="Calibri"/>
+          <w:sz w:val="21"/>
+          <w:szCs w:val="21"/>
+          <w:lang w:val="en-US"/>
+        </w:rPr>
+        <w:t>This regression is a simple difference estimator</w:t>
+      </w:r>
+    </w:p>
+    <w:p>
+      <w:pPr>
+        <w:spacing w:line="276" w:lineRule="auto"/>
+        <w:rPr>
+          <w:rFonts w:ascii="Calibri" w:eastAsiaTheme="minorEastAsia" w:hAnsi="Calibri" w:cs="Calibri"/>
+          <w:sz w:val="21"/>
+          <w:szCs w:val="21"/>
+          <w:lang w:val="de-DE"/>
+        </w:rPr>
+      </w:pPr>
+      <w:r>
+        <w:rPr>
+          <w:rFonts w:ascii="Calibri" w:eastAsiaTheme="minorEastAsia" w:hAnsi="Calibri" w:cs="Calibri"/>
+          <w:sz w:val="21"/>
+          <w:szCs w:val="21"/>
+          <w:lang w:val="de-DE"/>
+        </w:rPr>
+        <w:t>a) Selfworth:</w:t>
+      </w:r>
+    </w:p>
+    <w:p>
+      <w:pPr>
+        <w:pStyle w:val="Listenabsatz"/>
+        <w:numPr>
+          <w:ilvl w:val="0"/>
+          <w:numId w:val="7"/>
+        </w:numPr>
+        <w:spacing w:line="276" w:lineRule="auto"/>
+        <w:rPr>
+          <w:rFonts w:ascii="Calibri" w:hAnsi="Calibri" w:cs="Calibri"/>
+          <w:sz w:val="21"/>
+          <w:szCs w:val="21"/>
+          <w:lang w:val="en-US"/>
+        </w:rPr>
+      </w:pPr>
+      <w:r>
+        <w:rPr>
+          <w:rFonts w:ascii="Calibri" w:hAnsi="Calibri" w:cs="Calibri"/>
+          <w:sz w:val="21"/>
+          <w:szCs w:val="21"/>
+          <w:lang w:val="en-US"/>
+        </w:rPr>
+        <w:t xml:space="preserve">Firstly, the variable </w:t>
+      </w:r>
+      <m:oMath>
+        <m:sSub>
+          <m:sSubPr>
+            <m:ctrlPr>
+              <w:rPr>
+                <w:rFonts w:ascii="Cambria Math" w:hAnsi="Cambria Math" w:cs="Calibri"/>
+                <w:i/>
+                <w:sz w:val="21"/>
+                <w:szCs w:val="21"/>
+                <w:lang w:val="en-US"/>
+              </w:rPr>
+            </m:ctrlPr>
+          </m:sSubPr>
+          <m:e>
+            <m:r>
+              <w:rPr>
+                <w:rFonts w:ascii="Cambria Math" w:hAnsi="Cambria Math" w:cs="Calibri"/>
+                <w:sz w:val="21"/>
+                <w:szCs w:val="21"/>
+                <w:lang w:val="en-US"/>
+              </w:rPr>
+              <m:t>Selfworth</m:t>
+            </m:r>
+          </m:e>
+          <m:sub>
+            <m:r>
+              <w:rPr>
+                <w:rFonts w:ascii="Cambria Math" w:hAnsi="Cambria Math" w:cs="Calibri"/>
+                <w:sz w:val="21"/>
+                <w:szCs w:val="21"/>
+                <w:lang w:val="en-US"/>
+              </w:rPr>
+              <m:t>it</m:t>
+            </m:r>
+          </m:sub>
+        </m:sSub>
+      </m:oMath>
+      <w:r>
+        <w:rPr>
+          <w:rFonts w:ascii="Calibri" w:eastAsiaTheme="minorEastAsia" w:hAnsi="Calibri" w:cs="Calibri"/>
+          <w:sz w:val="21"/>
+          <w:szCs w:val="21"/>
+          <w:lang w:val="en-US"/>
+        </w:rPr>
+        <w:t xml:space="preserve"> is used as dependent variable which is regressed on the treatment dummy </w:t>
+      </w:r>
+      <m:oMath>
+        <m:sSub>
+          <m:sSubPr>
+            <m:ctrlPr>
+              <w:rPr>
+                <w:rFonts w:ascii="Cambria Math" w:hAnsi="Cambria Math" w:cs="Calibri"/>
+                <w:i/>
+                <w:sz w:val="21"/>
+                <w:szCs w:val="21"/>
+                <w:lang w:val="de-DE"/>
+              </w:rPr>
+            </m:ctrlPr>
+          </m:sSubPr>
+          <m:e>
+            <m:r>
+              <w:rPr>
+                <w:rFonts w:ascii="Cambria Math" w:hAnsi="Cambria Math" w:cs="Calibri"/>
+                <w:sz w:val="21"/>
+                <w:szCs w:val="21"/>
+                <w:lang w:val="de-DE"/>
+              </w:rPr>
+              <m:t>Treat</m:t>
+            </m:r>
+          </m:e>
+          <m:sub>
+            <m:r>
+              <w:rPr>
+                <w:rFonts w:ascii="Cambria Math" w:hAnsi="Cambria Math" w:cs="Calibri"/>
+                <w:sz w:val="21"/>
+                <w:szCs w:val="21"/>
+                <w:lang w:val="de-DE"/>
+              </w:rPr>
+              <m:t>it</m:t>
+            </m:r>
+          </m:sub>
+        </m:sSub>
+      </m:oMath>
+      <w:r>
+        <w:rPr>
+          <w:rFonts w:ascii="Calibri" w:eastAsiaTheme="minorEastAsia" w:hAnsi="Calibri" w:cs="Calibri"/>
+          <w:sz w:val="21"/>
+          <w:szCs w:val="21"/>
+          <w:lang w:val="en-US"/>
+        </w:rPr>
+        <w:t>:</w:t>
+      </w:r>
+    </w:p>
+    <w:p>
+      <w:pPr>
+        <w:pStyle w:val="Listenabsatz"/>
+        <w:spacing w:line="276" w:lineRule="auto"/>
+        <w:rPr>
+          <w:rFonts w:ascii="Calibri" w:eastAsiaTheme="minorEastAsia" w:hAnsi="Calibri" w:cs="Calibri"/>
+          <w:sz w:val="21"/>
+          <w:szCs w:val="21"/>
+          <w:lang w:val="de-DE"/>
+        </w:rPr>
+      </w:pPr>
+      <m:oMathPara>
+        <m:oMath>
+          <m:sSub>
+            <m:sSubPr>
+              <m:ctrlPr>
+                <w:rPr>
+                  <w:rFonts w:ascii="Cambria Math" w:hAnsi="Cambria Math" w:cs="Calibri"/>
+                  <w:i/>
+                  <w:sz w:val="21"/>
+                  <w:szCs w:val="21"/>
+                  <w:lang w:val="en-US"/>
+                </w:rPr>
+              </m:ctrlPr>
+            </m:sSubPr>
+            <m:e>
+              <m:r>
+                <w:rPr>
+                  <w:rFonts w:ascii="Cambria Math" w:hAnsi="Cambria Math" w:cs="Calibri"/>
+                  <w:sz w:val="21"/>
+                  <w:szCs w:val="21"/>
+                  <w:lang w:val="en-US"/>
+                </w:rPr>
+                <m:t>Selfworth</m:t>
+              </m:r>
+            </m:e>
+            <m:sub>
+              <m:r>
+                <w:rPr>
+                  <w:rFonts w:ascii="Cambria Math" w:hAnsi="Cambria Math" w:cs="Calibri"/>
+                  <w:sz w:val="21"/>
+                  <w:szCs w:val="21"/>
+                  <w:lang w:val="en-US"/>
+                </w:rPr>
+                <m:t>it</m:t>
+              </m:r>
+            </m:sub>
+          </m:sSub>
+          <m:r>
+            <w:rPr>
+              <w:rFonts w:ascii="Cambria Math" w:hAnsi="Cambria Math" w:cs="Calibri"/>
+              <w:sz w:val="21"/>
+              <w:szCs w:val="21"/>
+              <w:lang w:val="de-DE"/>
+            </w:rPr>
+            <m:t>=α+β*</m:t>
+          </m:r>
+          <m:sSub>
+            <m:sSubPr>
+              <m:ctrlPr>
+                <w:rPr>
+                  <w:rFonts w:ascii="Cambria Math" w:hAnsi="Cambria Math" w:cs="Calibri"/>
+                  <w:i/>
+                  <w:sz w:val="21"/>
+                  <w:szCs w:val="21"/>
+                  <w:lang w:val="de-DE"/>
+                </w:rPr>
+              </m:ctrlPr>
+            </m:sSubPr>
+            <m:e>
+              <m:r>
+                <w:rPr>
+                  <w:rFonts w:ascii="Cambria Math" w:hAnsi="Cambria Math" w:cs="Calibri"/>
+                  <w:sz w:val="21"/>
+                  <w:szCs w:val="21"/>
+                  <w:lang w:val="de-DE"/>
+                </w:rPr>
+                <m:t>Treat</m:t>
+              </m:r>
+            </m:e>
+            <m:sub>
+              <m:r>
+                <w:rPr>
+                  <w:rFonts w:ascii="Cambria Math" w:hAnsi="Cambria Math" w:cs="Calibri"/>
+                  <w:sz w:val="21"/>
+                  <w:szCs w:val="21"/>
+                  <w:lang w:val="de-DE"/>
+                </w:rPr>
+                <m:t>it</m:t>
+              </m:r>
+            </m:sub>
+          </m:sSub>
+        </m:oMath>
+      </m:oMathPara>
+    </w:p>
+    <w:p>
+      <w:pPr>
+        <w:pStyle w:val="Listenabsatz"/>
+        <w:spacing w:line="276" w:lineRule="auto"/>
+        <w:rPr>
+          <w:rFonts w:ascii="Calibri" w:eastAsiaTheme="minorEastAsia" w:hAnsi="Calibri" w:cs="Calibri"/>
+          <w:sz w:val="21"/>
+          <w:szCs w:val="21"/>
+          <w:lang w:val="de-DE"/>
+        </w:rPr>
+      </w:pPr>
+      <w:r>
+        <w:rPr>
+          <w:rFonts w:ascii="Calibri" w:eastAsiaTheme="minorEastAsia" w:hAnsi="Calibri" w:cs="Calibri"/>
+          <w:noProof/>
+          <w:sz w:val="21"/>
+          <w:szCs w:val="21"/>
+          <w:lang w:val="de-DE"/>
+        </w:rPr>
+        <w:drawing>
+          <wp:anchor distT="0" distB="0" distL="114300" distR="114300" simplePos="0" relativeHeight="251665408" behindDoc="1" locked="0" layoutInCell="1" allowOverlap="1">
+            <wp:simplePos x="0" y="0"/>
+            <wp:positionH relativeFrom="column">
+              <wp:posOffset>646430</wp:posOffset>
+            </wp:positionH>
+            <wp:positionV relativeFrom="page">
+              <wp:posOffset>4944533</wp:posOffset>
+            </wp:positionV>
+            <wp:extent cx="4525010" cy="1737360"/>
+            <wp:effectExtent l="12700" t="12700" r="8890" b="15240"/>
+            <wp:wrapNone/>
+            <wp:docPr id="8" name="Grafik 8"/>
+            <wp:cNvGraphicFramePr>
+              <a:graphicFrameLocks xmlns:a="http://schemas.openxmlformats.org/drawingml/2006/main" noChangeAspect="1"/>
+            </wp:cNvGraphicFramePr>
+            <a:graphic xmlns:a="http://schemas.openxmlformats.org/drawingml/2006/main">
+              <a:graphicData uri="http://schemas.openxmlformats.org/drawingml/2006/picture">
+                <pic:pic xmlns:pic="http://schemas.openxmlformats.org/drawingml/2006/picture">
+                  <pic:nvPicPr>
+                    <pic:cNvPr id="8" name="Simple linear regression selfworth.png"/>
+                    <pic:cNvPicPr/>
+                  </pic:nvPicPr>
+                  <pic:blipFill>
+                    <a:blip r:embed="rId11">
+                      <a:extLst>
+                        <a:ext uri="{28A0092B-C50C-407E-A947-70E740481C1C}">
+                          <a14:useLocalDpi xmlns:a14="http://schemas.microsoft.com/office/drawing/2010/main" val="0"/>
+                        </a:ext>
+                      </a:extLst>
+                    </a:blip>
+                    <a:stretch>
+                      <a:fillRect/>
+                    </a:stretch>
+                  </pic:blipFill>
+                  <pic:spPr>
+                    <a:xfrm>
+                      <a:off x="0" y="0"/>
+                      <a:ext cx="4525010" cy="1737360"/>
+                    </a:xfrm>
+                    <a:prstGeom prst="rect">
+                      <a:avLst/>
+                    </a:prstGeom>
+                    <a:ln>
+                      <a:solidFill>
+                        <a:prstClr val="black"/>
+                      </a:solidFill>
+                    </a:ln>
+                  </pic:spPr>
+                </pic:pic>
+              </a:graphicData>
+            </a:graphic>
+            <wp14:sizeRelH relativeFrom="page">
+              <wp14:pctWidth>0</wp14:pctWidth>
+            </wp14:sizeRelH>
+            <wp14:sizeRelV relativeFrom="page">
+              <wp14:pctHeight>0</wp14:pctHeight>
+            </wp14:sizeRelV>
+          </wp:anchor>
+        </w:drawing>
+      </w:r>
+    </w:p>
+    <w:p>
+      <w:pPr>
+        <w:spacing w:line="276" w:lineRule="auto"/>
+        <w:rPr>
+          <w:rFonts w:ascii="Calibri" w:hAnsi="Calibri" w:cs="Calibri"/>
+          <w:sz w:val="21"/>
+          <w:szCs w:val="21"/>
+          <w:lang w:val="en-US"/>
+        </w:rPr>
+      </w:pPr>
+    </w:p>
+    <w:p>
+      <w:pPr>
+        <w:spacing w:line="276" w:lineRule="auto"/>
+        <w:contextualSpacing/>
+        <w:rPr>
+          <w:rFonts w:ascii="Calibri" w:hAnsi="Calibri" w:cs="Calibri"/>
+          <w:sz w:val="21"/>
+          <w:szCs w:val="21"/>
+          <w:lang w:val="en-US"/>
+        </w:rPr>
+      </w:pPr>
+    </w:p>
+    <w:p>
+      <w:pPr>
+        <w:spacing w:line="276" w:lineRule="auto"/>
+        <w:rPr>
+          <w:rFonts w:ascii="Calibri" w:hAnsi="Calibri" w:cs="Calibri"/>
+          <w:sz w:val="21"/>
+          <w:szCs w:val="21"/>
+          <w:lang w:val="en-US"/>
+        </w:rPr>
+      </w:pPr>
+    </w:p>
+    <w:p>
+      <w:pPr>
+        <w:pStyle w:val="Listenabsatz"/>
+        <w:spacing w:line="276" w:lineRule="auto"/>
+        <w:rPr>
+          <w:rFonts w:ascii="Calibri" w:hAnsi="Calibri" w:cs="Calibri"/>
+          <w:sz w:val="21"/>
+          <w:szCs w:val="21"/>
+          <w:lang w:val="en-US"/>
+        </w:rPr>
+      </w:pPr>
+    </w:p>
+    <w:p>
+      <w:pPr>
+        <w:pStyle w:val="Listenabsatz"/>
+        <w:spacing w:line="276" w:lineRule="auto"/>
+        <w:rPr>
+          <w:rFonts w:ascii="Calibri" w:hAnsi="Calibri" w:cs="Calibri"/>
+          <w:sz w:val="21"/>
+          <w:szCs w:val="21"/>
+          <w:lang w:val="en-US"/>
+        </w:rPr>
+      </w:pPr>
+    </w:p>
+    <w:p>
+      <w:pPr>
+        <w:pStyle w:val="Listenabsatz"/>
+        <w:spacing w:line="276" w:lineRule="auto"/>
+        <w:rPr>
+          <w:rFonts w:ascii="Calibri" w:hAnsi="Calibri" w:cs="Calibri"/>
+          <w:sz w:val="21"/>
+          <w:szCs w:val="21"/>
+          <w:lang w:val="en-US"/>
+        </w:rPr>
+      </w:pPr>
+    </w:p>
+    <w:p>
+      <w:pPr>
+        <w:pStyle w:val="Listenabsatz"/>
+        <w:spacing w:line="276" w:lineRule="auto"/>
+        <w:rPr>
+          <w:rFonts w:ascii="Calibri" w:hAnsi="Calibri" w:cs="Calibri"/>
+          <w:sz w:val="21"/>
+          <w:szCs w:val="21"/>
+          <w:lang w:val="en-US"/>
+        </w:rPr>
+      </w:pPr>
+    </w:p>
+    <w:p>
+      <w:pPr>
+        <w:pStyle w:val="Listenabsatz"/>
+        <w:spacing w:line="276" w:lineRule="auto"/>
+        <w:rPr>
+          <w:rFonts w:ascii="Calibri" w:hAnsi="Calibri" w:cs="Calibri"/>
+          <w:sz w:val="21"/>
+          <w:szCs w:val="21"/>
+          <w:lang w:val="en-US"/>
+        </w:rPr>
+      </w:pPr>
+    </w:p>
+    <w:p>
+      <w:pPr>
+        <w:pStyle w:val="Listenabsatz"/>
+        <w:numPr>
+          <w:ilvl w:val="0"/>
+          <w:numId w:val="7"/>
+        </w:numPr>
+        <w:spacing w:line="276" w:lineRule="auto"/>
+        <w:rPr>
+          <w:rFonts w:ascii="Calibri" w:hAnsi="Calibri" w:cs="Calibri"/>
+          <w:sz w:val="21"/>
+          <w:szCs w:val="21"/>
+          <w:lang w:val="en-US"/>
+        </w:rPr>
+      </w:pPr>
+      <w:r>
+        <w:rPr>
+          <w:rFonts w:ascii="Calibri" w:hAnsi="Calibri" w:cs="Calibri"/>
+          <w:sz w:val="21"/>
+          <w:szCs w:val="21"/>
+          <w:lang w:val="en-US"/>
+        </w:rPr>
+        <w:t xml:space="preserve">The relationship between selfworth and the treatment is positive and </w:t>
+      </w:r>
+      <w:r>
+        <w:rPr>
+          <w:rFonts w:ascii="Calibri" w:hAnsi="Calibri" w:cs="Calibri"/>
+          <w:sz w:val="21"/>
+          <w:szCs w:val="21"/>
+          <w:lang w:val="en-US"/>
+        </w:rPr>
+        <w:t xml:space="preserve">highly significant </w:t>
+      </w:r>
+    </w:p>
+    <w:p>
+      <w:pPr>
+        <w:pStyle w:val="Listenabsatz"/>
+        <w:numPr>
+          <w:ilvl w:val="0"/>
+          <w:numId w:val="7"/>
+        </w:numPr>
+        <w:spacing w:line="276" w:lineRule="auto"/>
+        <w:rPr>
+          <w:rFonts w:ascii="Calibri" w:hAnsi="Calibri" w:cs="Calibri"/>
+          <w:sz w:val="21"/>
+          <w:szCs w:val="21"/>
+          <w:lang w:val="en-US"/>
+        </w:rPr>
+      </w:pPr>
+      <w:r>
+        <w:rPr>
+          <w:rFonts w:ascii="Calibri" w:hAnsi="Calibri" w:cs="Calibri"/>
+          <w:sz w:val="21"/>
+          <w:szCs w:val="21"/>
+          <w:lang w:val="en-US"/>
+        </w:rPr>
+        <w:t xml:space="preserve">The estimated coefficient </w:t>
+      </w:r>
+      <m:oMath>
+        <m:acc>
+          <m:accPr>
+            <m:ctrlPr>
+              <w:rPr>
+                <w:rFonts w:ascii="Cambria Math" w:hAnsi="Cambria Math" w:cs="Calibri"/>
+                <w:i/>
+                <w:sz w:val="21"/>
+                <w:szCs w:val="21"/>
+                <w:lang w:val="en-US"/>
+              </w:rPr>
+            </m:ctrlPr>
+          </m:accPr>
+          <m:e>
+            <m:r>
+              <w:rPr>
+                <w:rFonts w:ascii="Cambria Math" w:hAnsi="Cambria Math" w:cs="Calibri"/>
+                <w:sz w:val="21"/>
+                <w:szCs w:val="21"/>
+                <w:lang w:val="en-US"/>
+              </w:rPr>
+              <m:t>β</m:t>
+            </m:r>
+          </m:e>
+        </m:acc>
+        <m:r>
+          <w:rPr>
+            <w:rFonts w:ascii="Cambria Math" w:hAnsi="Cambria Math" w:cs="Calibri"/>
+            <w:sz w:val="21"/>
+            <w:szCs w:val="21"/>
+            <w:lang w:val="en-US"/>
+          </w:rPr>
+          <m:t>=0.2493</m:t>
+        </m:r>
+      </m:oMath>
+      <w:r>
+        <w:rPr>
+          <w:rFonts w:ascii="Calibri" w:eastAsiaTheme="minorEastAsia" w:hAnsi="Calibri" w:cs="Calibri"/>
+          <w:sz w:val="21"/>
+          <w:szCs w:val="21"/>
+          <w:lang w:val="en-US"/>
+        </w:rPr>
+        <w:t xml:space="preserve"> states that selfworth in the treatment group is on average by </w:t>
+      </w:r>
+      <m:oMath>
+        <m:r>
+          <w:rPr>
+            <w:rFonts w:ascii="Cambria Math" w:hAnsi="Cambria Math" w:cs="Calibri"/>
+            <w:sz w:val="21"/>
+            <w:szCs w:val="21"/>
+            <w:lang w:val="en-US"/>
+          </w:rPr>
+          <m:t>0.2493</m:t>
+        </m:r>
+      </m:oMath>
+      <w:r>
+        <w:rPr>
+          <w:rFonts w:ascii="Calibri" w:eastAsiaTheme="minorEastAsia" w:hAnsi="Calibri" w:cs="Calibri"/>
+          <w:sz w:val="21"/>
+          <w:szCs w:val="21"/>
+          <w:lang w:val="en-US"/>
+        </w:rPr>
+        <w:t xml:space="preserve"> units higher than in the control group </w:t>
+      </w:r>
+    </w:p>
+    <w:p>
+      <w:pPr>
+        <w:pStyle w:val="Listenabsatz"/>
+        <w:numPr>
+          <w:ilvl w:val="0"/>
+          <w:numId w:val="7"/>
+        </w:numPr>
+        <w:spacing w:line="276" w:lineRule="auto"/>
+        <w:rPr>
+          <w:rFonts w:ascii="Calibri" w:hAnsi="Calibri" w:cs="Calibri"/>
+          <w:sz w:val="21"/>
+          <w:szCs w:val="21"/>
+          <w:lang w:val="en-US"/>
+        </w:rPr>
+      </w:pPr>
+      <w:r>
+        <w:rPr>
+          <w:rFonts w:ascii="Calibri" w:eastAsiaTheme="minorEastAsia" w:hAnsi="Calibri" w:cs="Calibri"/>
+          <w:sz w:val="21"/>
+          <w:szCs w:val="21"/>
+          <w:lang w:val="en-US"/>
+        </w:rPr>
+        <w:t xml:space="preserve">This means that in social organizations, which participates on the Entdeckerfonds, </w:t>
+      </w:r>
+      <w:r>
+        <w:rPr>
+          <w:rFonts w:ascii="Calibri" w:eastAsiaTheme="minorEastAsia" w:hAnsi="Calibri" w:cs="Calibri"/>
+          <w:sz w:val="21"/>
+          <w:szCs w:val="21"/>
+          <w:lang w:val="en-US"/>
+        </w:rPr>
+        <w:t xml:space="preserve">the </w:t>
+      </w:r>
+      <w:r>
+        <w:rPr>
+          <w:rFonts w:ascii="Calibri" w:eastAsiaTheme="minorEastAsia" w:hAnsi="Calibri" w:cs="Calibri"/>
+          <w:sz w:val="21"/>
+          <w:szCs w:val="21"/>
+          <w:lang w:val="en-US"/>
+        </w:rPr>
+        <w:t>selfworth</w:t>
+      </w:r>
+      <w:r>
+        <w:rPr>
+          <w:rFonts w:ascii="Calibri" w:eastAsiaTheme="minorEastAsia" w:hAnsi="Calibri" w:cs="Calibri"/>
+          <w:sz w:val="21"/>
+          <w:szCs w:val="21"/>
+          <w:lang w:val="en-US"/>
+        </w:rPr>
+        <w:t xml:space="preserve"> of the children</w:t>
+      </w:r>
+      <w:r>
+        <w:rPr>
+          <w:rFonts w:ascii="Calibri" w:eastAsiaTheme="minorEastAsia" w:hAnsi="Calibri" w:cs="Calibri"/>
+          <w:sz w:val="21"/>
+          <w:szCs w:val="21"/>
+          <w:lang w:val="en-US"/>
+        </w:rPr>
+        <w:t xml:space="preserve"> is on average by </w:t>
+      </w:r>
+      <m:oMath>
+        <m:r>
+          <w:rPr>
+            <w:rFonts w:ascii="Cambria Math" w:hAnsi="Cambria Math" w:cs="Calibri"/>
+            <w:sz w:val="21"/>
+            <w:szCs w:val="21"/>
+            <w:lang w:val="en-US"/>
+          </w:rPr>
+          <m:t>0.2493</m:t>
+        </m:r>
+      </m:oMath>
+      <w:r>
+        <w:rPr>
+          <w:rFonts w:ascii="Calibri" w:eastAsiaTheme="minorEastAsia" w:hAnsi="Calibri" w:cs="Calibri"/>
+          <w:sz w:val="21"/>
+          <w:szCs w:val="21"/>
+          <w:lang w:val="en-US"/>
+        </w:rPr>
+        <w:t xml:space="preserve"> units higher than in organizations which does not receive the Entdeckerfonds</w:t>
+      </w:r>
+    </w:p>
+    <w:p>
+      <w:pPr>
+        <w:pStyle w:val="Listenabsatz"/>
+        <w:numPr>
+          <w:ilvl w:val="0"/>
+          <w:numId w:val="7"/>
+        </w:numPr>
+        <w:spacing w:line="276" w:lineRule="auto"/>
+        <w:rPr>
+          <w:rFonts w:ascii="Calibri" w:hAnsi="Calibri" w:cs="Calibri"/>
+          <w:sz w:val="21"/>
+          <w:szCs w:val="21"/>
+          <w:lang w:val="en-US"/>
+        </w:rPr>
+      </w:pPr>
+      <w:r>
+        <w:rPr>
+          <w:rFonts w:ascii="Calibri" w:eastAsiaTheme="minorEastAsia" w:hAnsi="Calibri" w:cs="Calibri"/>
+          <w:sz w:val="21"/>
+          <w:szCs w:val="21"/>
+          <w:lang w:val="en-US"/>
+        </w:rPr>
+        <w:t xml:space="preserve">The intercept </w:t>
+      </w:r>
+      <m:oMath>
+        <m:acc>
+          <m:accPr>
+            <m:ctrlPr>
+              <w:rPr>
+                <w:rFonts w:ascii="Cambria Math" w:eastAsiaTheme="minorEastAsia" w:hAnsi="Cambria Math" w:cs="Calibri"/>
+                <w:i/>
+                <w:sz w:val="21"/>
+                <w:szCs w:val="21"/>
+                <w:lang w:val="en-US"/>
+              </w:rPr>
+            </m:ctrlPr>
+          </m:accPr>
+          <m:e>
+            <m:r>
+              <w:rPr>
+                <w:rFonts w:ascii="Cambria Math" w:eastAsiaTheme="minorEastAsia" w:hAnsi="Cambria Math" w:cs="Calibri"/>
+                <w:sz w:val="21"/>
+                <w:szCs w:val="21"/>
+                <w:lang w:val="en-US"/>
+              </w:rPr>
+              <m:t>α</m:t>
+            </m:r>
+          </m:e>
+        </m:acc>
+        <m:r>
+          <w:rPr>
+            <w:rFonts w:ascii="Cambria Math" w:eastAsiaTheme="minorEastAsia" w:hAnsi="Cambria Math" w:cs="Calibri"/>
+            <w:sz w:val="21"/>
+            <w:szCs w:val="21"/>
+            <w:lang w:val="en-US"/>
+          </w:rPr>
+          <m:t>=2.7959</m:t>
+        </m:r>
+      </m:oMath>
+      <w:r>
+        <w:rPr>
+          <w:rFonts w:ascii="Calibri" w:eastAsiaTheme="minorEastAsia" w:hAnsi="Calibri" w:cs="Calibri"/>
+          <w:sz w:val="21"/>
+          <w:szCs w:val="21"/>
+          <w:lang w:val="en-US"/>
+        </w:rPr>
+        <w:t xml:space="preserve"> represents the average</w:t>
+      </w:r>
+      <w:r>
+        <w:rPr>
+          <w:rFonts w:ascii="Calibri" w:eastAsiaTheme="minorEastAsia" w:hAnsi="Calibri" w:cs="Calibri"/>
+          <w:sz w:val="21"/>
+          <w:szCs w:val="21"/>
+          <w:lang w:val="en-US"/>
+        </w:rPr>
+        <w:t xml:space="preserve"> selfworth in organizations which does not participate in the Entdeckerfonds (= control group)</w:t>
+      </w:r>
+    </w:p>
+    <w:p>
+      <w:pPr>
+        <w:pStyle w:val="Listenabsatz"/>
+        <w:numPr>
+          <w:ilvl w:val="0"/>
+          <w:numId w:val="7"/>
+        </w:numPr>
+        <w:spacing w:line="276" w:lineRule="auto"/>
+        <w:rPr>
+          <w:rFonts w:ascii="Calibri" w:hAnsi="Calibri" w:cs="Calibri"/>
+          <w:sz w:val="21"/>
+          <w:szCs w:val="21"/>
+          <w:lang w:val="en-US"/>
+        </w:rPr>
+      </w:pPr>
+      <w:r>
+        <w:rPr>
+          <w:rFonts w:ascii="Calibri" w:hAnsi="Calibri" w:cs="Calibri"/>
+          <w:sz w:val="21"/>
+          <w:szCs w:val="21"/>
+          <w:lang w:val="en-US"/>
+        </w:rPr>
+        <w:t xml:space="preserve">The sum of both estimated coefficients </w:t>
+      </w:r>
+      <m:oMath>
+        <m:acc>
+          <m:accPr>
+            <m:ctrlPr>
+              <w:rPr>
+                <w:rFonts w:ascii="Cambria Math" w:eastAsiaTheme="minorEastAsia" w:hAnsi="Cambria Math" w:cs="Calibri"/>
+                <w:i/>
+                <w:sz w:val="21"/>
+                <w:szCs w:val="21"/>
+                <w:lang w:val="en-US"/>
+              </w:rPr>
+            </m:ctrlPr>
+          </m:accPr>
+          <m:e>
+            <m:r>
+              <w:rPr>
+                <w:rFonts w:ascii="Cambria Math" w:eastAsiaTheme="minorEastAsia" w:hAnsi="Cambria Math" w:cs="Calibri"/>
+                <w:sz w:val="21"/>
+                <w:szCs w:val="21"/>
+                <w:lang w:val="en-US"/>
+              </w:rPr>
+              <m:t>α</m:t>
+            </m:r>
+          </m:e>
+        </m:acc>
+        <m:r>
+          <w:rPr>
+            <w:rFonts w:ascii="Cambria Math" w:eastAsiaTheme="minorEastAsia" w:hAnsi="Cambria Math" w:cs="Calibri"/>
+            <w:sz w:val="21"/>
+            <w:szCs w:val="21"/>
+            <w:lang w:val="en-US"/>
+          </w:rPr>
+          <m:t>+</m:t>
+        </m:r>
+        <m:acc>
+          <m:accPr>
+            <m:ctrlPr>
+              <w:rPr>
+                <w:rFonts w:ascii="Cambria Math" w:hAnsi="Cambria Math" w:cs="Calibri"/>
+                <w:i/>
+                <w:sz w:val="21"/>
+                <w:szCs w:val="21"/>
+                <w:lang w:val="en-US"/>
+              </w:rPr>
+            </m:ctrlPr>
+          </m:accPr>
+          <m:e>
+            <m:r>
+              <w:rPr>
+                <w:rFonts w:ascii="Cambria Math" w:hAnsi="Cambria Math" w:cs="Calibri"/>
+                <w:sz w:val="21"/>
+                <w:szCs w:val="21"/>
+                <w:lang w:val="en-US"/>
+              </w:rPr>
+              <m:t>β</m:t>
+            </m:r>
+          </m:e>
+        </m:acc>
+        <m:r>
+          <w:rPr>
+            <w:rFonts w:ascii="Cambria Math" w:hAnsi="Cambria Math" w:cs="Calibri"/>
+            <w:sz w:val="21"/>
+            <w:szCs w:val="21"/>
+            <w:lang w:val="en-US"/>
+          </w:rPr>
+          <m:t>=3.0452</m:t>
+        </m:r>
+      </m:oMath>
+      <w:r>
+        <w:rPr>
+          <w:rFonts w:ascii="Calibri" w:eastAsiaTheme="minorEastAsia" w:hAnsi="Calibri" w:cs="Calibri"/>
+          <w:sz w:val="21"/>
+          <w:szCs w:val="21"/>
+          <w:lang w:val="en-US"/>
+        </w:rPr>
+        <w:t xml:space="preserve"> represent the average selfworth in organization which participates in the Entdeckerfonds (= treatment group)</w:t>
+      </w:r>
+    </w:p>
+    <w:p>
+      <w:pPr>
+        <w:spacing w:line="276" w:lineRule="auto"/>
+        <w:rPr>
+          <w:rFonts w:ascii="Calibri" w:hAnsi="Calibri" w:cs="Calibri"/>
+          <w:sz w:val="21"/>
+          <w:szCs w:val="21"/>
+          <w:lang w:val="en-US"/>
+        </w:rPr>
+      </w:pPr>
+    </w:p>
+    <w:p>
+      <w:pPr>
+        <w:spacing w:line="276" w:lineRule="auto"/>
+        <w:rPr>
+          <w:rFonts w:ascii="Calibri" w:hAnsi="Calibri" w:cs="Calibri"/>
+          <w:sz w:val="21"/>
+          <w:szCs w:val="21"/>
+          <w:lang w:val="en-US"/>
+        </w:rPr>
+      </w:pPr>
+    </w:p>
+    <w:p>
+      <w:pPr>
+        <w:spacing w:line="276" w:lineRule="auto"/>
+        <w:rPr>
+          <w:rFonts w:ascii="Calibri" w:hAnsi="Calibri" w:cs="Calibri"/>
+          <w:sz w:val="21"/>
+          <w:szCs w:val="21"/>
+          <w:lang w:val="en-US"/>
+        </w:rPr>
+      </w:pPr>
+    </w:p>
+    <w:p>
+      <w:pPr>
+        <w:spacing w:line="276" w:lineRule="auto"/>
+        <w:rPr>
+          <w:rFonts w:ascii="Calibri" w:hAnsi="Calibri" w:cs="Calibri"/>
+          <w:sz w:val="21"/>
+          <w:szCs w:val="21"/>
+          <w:lang w:val="en-US"/>
+        </w:rPr>
+      </w:pPr>
+    </w:p>
+    <w:p>
+      <w:pPr>
+        <w:spacing w:line="276" w:lineRule="auto"/>
+        <w:rPr>
+          <w:rFonts w:ascii="Calibri" w:hAnsi="Calibri" w:cs="Calibri"/>
+          <w:sz w:val="21"/>
+          <w:szCs w:val="21"/>
+          <w:lang w:val="en-US"/>
+        </w:rPr>
+      </w:pPr>
+      <w:r>
+        <w:rPr>
+          <w:rFonts w:ascii="Calibri" w:hAnsi="Calibri" w:cs="Calibri"/>
+          <w:sz w:val="21"/>
+          <w:szCs w:val="21"/>
+          <w:lang w:val="en-US"/>
+        </w:rPr>
+        <w:lastRenderedPageBreak/>
+        <w:t>b) Day-to-day-skills:</w:t>
+      </w:r>
+    </w:p>
+    <w:p>
+      <w:pPr>
+        <w:pStyle w:val="Listenabsatz"/>
+        <w:numPr>
+          <w:ilvl w:val="0"/>
+          <w:numId w:val="7"/>
+        </w:numPr>
+        <w:spacing w:line="276" w:lineRule="auto"/>
+        <w:rPr>
+          <w:rFonts w:ascii="Calibri" w:hAnsi="Calibri" w:cs="Calibri"/>
+          <w:sz w:val="21"/>
+          <w:szCs w:val="21"/>
+          <w:lang w:val="en-US"/>
+        </w:rPr>
+      </w:pPr>
+      <w:r>
+        <w:rPr>
+          <w:rFonts w:ascii="Calibri" w:hAnsi="Calibri" w:cs="Calibri"/>
+          <w:noProof/>
+          <w:sz w:val="21"/>
+          <w:szCs w:val="21"/>
+          <w:lang w:val="en-US"/>
+        </w:rPr>
+        <w:drawing>
+          <wp:anchor distT="0" distB="0" distL="114300" distR="114300" simplePos="0" relativeHeight="251666432" behindDoc="1" locked="0" layoutInCell="1" allowOverlap="1">
+            <wp:simplePos x="0" y="0"/>
+            <wp:positionH relativeFrom="column">
+              <wp:posOffset>704638</wp:posOffset>
+            </wp:positionH>
+            <wp:positionV relativeFrom="page">
+              <wp:posOffset>1926167</wp:posOffset>
+            </wp:positionV>
+            <wp:extent cx="4830162" cy="1824566"/>
+            <wp:effectExtent l="12700" t="12700" r="8890" b="17145"/>
+            <wp:wrapNone/>
+            <wp:docPr id="9" name="Grafik 9"/>
+            <wp:cNvGraphicFramePr>
+              <a:graphicFrameLocks xmlns:a="http://schemas.openxmlformats.org/drawingml/2006/main" noChangeAspect="1"/>
+            </wp:cNvGraphicFramePr>
+            <a:graphic xmlns:a="http://schemas.openxmlformats.org/drawingml/2006/main">
+              <a:graphicData uri="http://schemas.openxmlformats.org/drawingml/2006/picture">
+                <pic:pic xmlns:pic="http://schemas.openxmlformats.org/drawingml/2006/picture">
+                  <pic:nvPicPr>
+                    <pic:cNvPr id="9" name="Simple linear regression skills.png"/>
+                    <pic:cNvPicPr/>
+                  </pic:nvPicPr>
+                  <pic:blipFill>
+                    <a:blip r:embed="rId12">
+                      <a:extLst>
+                        <a:ext uri="{28A0092B-C50C-407E-A947-70E740481C1C}">
+                          <a14:useLocalDpi xmlns:a14="http://schemas.microsoft.com/office/drawing/2010/main" val="0"/>
+                        </a:ext>
+                      </a:extLst>
+                    </a:blip>
+                    <a:stretch>
+                      <a:fillRect/>
+                    </a:stretch>
+                  </pic:blipFill>
+                  <pic:spPr>
+                    <a:xfrm>
+                      <a:off x="0" y="0"/>
+                      <a:ext cx="4830162" cy="1824566"/>
+                    </a:xfrm>
+                    <a:prstGeom prst="rect">
+                      <a:avLst/>
+                    </a:prstGeom>
+                    <a:ln>
+                      <a:solidFill>
+                        <a:prstClr val="black"/>
+                      </a:solidFill>
+                    </a:ln>
+                  </pic:spPr>
+                </pic:pic>
+              </a:graphicData>
+            </a:graphic>
+            <wp14:sizeRelH relativeFrom="page">
+              <wp14:pctWidth>0</wp14:pctWidth>
+            </wp14:sizeRelH>
+            <wp14:sizeRelV relativeFrom="page">
+              <wp14:pctHeight>0</wp14:pctHeight>
+            </wp14:sizeRelV>
+          </wp:anchor>
+        </w:drawing>
+      </w:r>
+      <w:r>
+        <w:rPr>
+          <w:rFonts w:ascii="Calibri" w:hAnsi="Calibri" w:cs="Calibri"/>
+          <w:sz w:val="21"/>
+          <w:szCs w:val="21"/>
+          <w:lang w:val="en-US"/>
+        </w:rPr>
+        <w:t xml:space="preserve">Second, the variable </w:t>
+      </w:r>
+      <m:oMath>
+        <m:sSub>
+          <m:sSubPr>
+            <m:ctrlPr>
+              <w:rPr>
+                <w:rFonts w:ascii="Cambria Math" w:hAnsi="Cambria Math" w:cs="Calibri"/>
+                <w:i/>
+                <w:sz w:val="21"/>
+                <w:szCs w:val="21"/>
+                <w:lang w:val="en-US"/>
+              </w:rPr>
+            </m:ctrlPr>
+          </m:sSubPr>
+          <m:e>
+            <m:r>
+              <w:rPr>
+                <w:rFonts w:ascii="Cambria Math" w:hAnsi="Cambria Math" w:cs="Calibri"/>
+                <w:sz w:val="21"/>
+                <w:szCs w:val="21"/>
+                <w:lang w:val="en-US"/>
+              </w:rPr>
+              <m:t>dayToDaySkills</m:t>
+            </m:r>
+          </m:e>
+          <m:sub>
+            <m:r>
+              <w:rPr>
+                <w:rFonts w:ascii="Cambria Math" w:hAnsi="Cambria Math" w:cs="Calibri"/>
+                <w:sz w:val="21"/>
+                <w:szCs w:val="21"/>
+                <w:lang w:val="en-US"/>
+              </w:rPr>
+              <m:t>it</m:t>
+            </m:r>
+          </m:sub>
+        </m:sSub>
+      </m:oMath>
+      <w:r>
+        <w:rPr>
+          <w:rFonts w:ascii="Calibri" w:eastAsiaTheme="minorEastAsia" w:hAnsi="Calibri" w:cs="Calibri"/>
+          <w:sz w:val="21"/>
+          <w:szCs w:val="21"/>
+          <w:lang w:val="en-US"/>
+        </w:rPr>
+        <w:t xml:space="preserve"> is used as outcome variable which is regressed only on the treatment dummy </w:t>
+      </w:r>
+      <m:oMath>
+        <m:sSub>
+          <m:sSubPr>
+            <m:ctrlPr>
+              <w:rPr>
+                <w:rFonts w:ascii="Cambria Math" w:hAnsi="Cambria Math" w:cs="Calibri"/>
+                <w:i/>
+                <w:sz w:val="21"/>
+                <w:szCs w:val="21"/>
+                <w:lang w:val="en-US"/>
+              </w:rPr>
+            </m:ctrlPr>
+          </m:sSubPr>
+          <m:e>
+            <m:r>
+              <w:rPr>
+                <w:rFonts w:ascii="Cambria Math" w:hAnsi="Cambria Math" w:cs="Calibri"/>
+                <w:sz w:val="21"/>
+                <w:szCs w:val="21"/>
+                <w:lang w:val="en-US"/>
+              </w:rPr>
+              <m:t>Treat</m:t>
+            </m:r>
+          </m:e>
+          <m:sub>
+            <m:r>
+              <w:rPr>
+                <w:rFonts w:ascii="Cambria Math" w:hAnsi="Cambria Math" w:cs="Calibri"/>
+                <w:sz w:val="21"/>
+                <w:szCs w:val="21"/>
+                <w:lang w:val="en-US"/>
+              </w:rPr>
+              <m:t>it</m:t>
+            </m:r>
+          </m:sub>
+        </m:sSub>
+      </m:oMath>
+      <w:r>
+        <w:rPr>
+          <w:rFonts w:ascii="Calibri" w:eastAsiaTheme="minorEastAsia" w:hAnsi="Calibri" w:cs="Calibri"/>
+          <w:sz w:val="21"/>
+          <w:szCs w:val="21"/>
+          <w:lang w:val="en-US"/>
+        </w:rPr>
+        <w:t>:</w:t>
+      </w:r>
+    </w:p>
+    <w:p>
+      <w:pPr>
+        <w:spacing w:line="276" w:lineRule="auto"/>
+        <w:rPr>
+          <w:rFonts w:ascii="Calibri" w:eastAsiaTheme="minorEastAsia" w:hAnsi="Calibri" w:cs="Calibri"/>
+          <w:sz w:val="21"/>
+          <w:szCs w:val="21"/>
+          <w:lang w:val="de-DE"/>
+        </w:rPr>
+      </w:pPr>
+      <m:oMathPara>
+        <m:oMath>
+          <m:sSub>
+            <m:sSubPr>
+              <m:ctrlPr>
+                <w:rPr>
+                  <w:rFonts w:ascii="Cambria Math" w:hAnsi="Cambria Math" w:cs="Calibri"/>
+                  <w:i/>
+                  <w:sz w:val="21"/>
+                  <w:szCs w:val="21"/>
+                  <w:lang w:val="en-US"/>
+                </w:rPr>
+              </m:ctrlPr>
+            </m:sSubPr>
+            <m:e>
+              <m:r>
+                <w:rPr>
+                  <w:rFonts w:ascii="Cambria Math" w:hAnsi="Cambria Math" w:cs="Calibri"/>
+                  <w:sz w:val="21"/>
+                  <w:szCs w:val="21"/>
+                  <w:lang w:val="en-US"/>
+                </w:rPr>
+                <m:t>Selfworth</m:t>
+              </m:r>
+            </m:e>
+            <m:sub>
+              <m:r>
+                <w:rPr>
+                  <w:rFonts w:ascii="Cambria Math" w:hAnsi="Cambria Math" w:cs="Calibri"/>
+                  <w:sz w:val="21"/>
+                  <w:szCs w:val="21"/>
+                  <w:lang w:val="en-US"/>
+                </w:rPr>
+                <m:t>it</m:t>
+              </m:r>
+            </m:sub>
+          </m:sSub>
+          <m:r>
+            <w:rPr>
+              <w:rFonts w:ascii="Cambria Math" w:hAnsi="Cambria Math" w:cs="Calibri"/>
+              <w:sz w:val="21"/>
+              <w:szCs w:val="21"/>
+              <w:lang w:val="de-DE"/>
+            </w:rPr>
+            <m:t>=α+β*</m:t>
+          </m:r>
+          <m:sSub>
+            <m:sSubPr>
+              <m:ctrlPr>
+                <w:rPr>
+                  <w:rFonts w:ascii="Cambria Math" w:hAnsi="Cambria Math" w:cs="Calibri"/>
+                  <w:i/>
+                  <w:sz w:val="21"/>
+                  <w:szCs w:val="21"/>
+                  <w:lang w:val="de-DE"/>
+                </w:rPr>
+              </m:ctrlPr>
+            </m:sSubPr>
+            <m:e>
+              <m:r>
+                <w:rPr>
+                  <w:rFonts w:ascii="Cambria Math" w:hAnsi="Cambria Math" w:cs="Calibri"/>
+                  <w:sz w:val="21"/>
+                  <w:szCs w:val="21"/>
+                  <w:lang w:val="de-DE"/>
+                </w:rPr>
+                <m:t>Treat</m:t>
+              </m:r>
+            </m:e>
+            <m:sub>
+              <m:r>
+                <w:rPr>
+                  <w:rFonts w:ascii="Cambria Math" w:hAnsi="Cambria Math" w:cs="Calibri"/>
+                  <w:sz w:val="21"/>
+                  <w:szCs w:val="21"/>
+                  <w:lang w:val="de-DE"/>
+                </w:rPr>
+                <m:t>it</m:t>
+              </m:r>
+            </m:sub>
+          </m:sSub>
+        </m:oMath>
+      </m:oMathPara>
+    </w:p>
+    <w:p>
+      <w:pPr>
+        <w:spacing w:line="276" w:lineRule="auto"/>
+        <w:rPr>
+          <w:rFonts w:ascii="Calibri" w:eastAsiaTheme="minorEastAsia" w:hAnsi="Calibri" w:cs="Calibri"/>
+          <w:sz w:val="21"/>
+          <w:szCs w:val="21"/>
+          <w:lang w:val="de-DE"/>
+        </w:rPr>
+      </w:pPr>
+    </w:p>
+    <w:p>
+      <w:pPr>
+        <w:spacing w:line="276" w:lineRule="auto"/>
+        <w:rPr>
+          <w:rFonts w:ascii="Calibri" w:eastAsiaTheme="minorEastAsia" w:hAnsi="Calibri" w:cs="Calibri"/>
+          <w:sz w:val="21"/>
+          <w:szCs w:val="21"/>
+          <w:lang w:val="de-DE"/>
+        </w:rPr>
+      </w:pPr>
+    </w:p>
+    <w:p>
+      <w:pPr>
+        <w:spacing w:line="276" w:lineRule="auto"/>
+        <w:rPr>
+          <w:rFonts w:ascii="Calibri" w:eastAsiaTheme="minorEastAsia" w:hAnsi="Calibri" w:cs="Calibri"/>
+          <w:sz w:val="21"/>
+          <w:szCs w:val="21"/>
+          <w:lang w:val="de-DE"/>
+        </w:rPr>
+      </w:pPr>
+    </w:p>
+    <w:p>
+      <w:pPr>
+        <w:spacing w:line="276" w:lineRule="auto"/>
+        <w:rPr>
+          <w:rFonts w:ascii="Calibri" w:eastAsiaTheme="minorEastAsia" w:hAnsi="Calibri" w:cs="Calibri"/>
+          <w:sz w:val="21"/>
+          <w:szCs w:val="21"/>
+          <w:lang w:val="de-DE"/>
+        </w:rPr>
+      </w:pPr>
+    </w:p>
+    <w:p>
+      <w:pPr>
+        <w:spacing w:line="276" w:lineRule="auto"/>
+        <w:rPr>
+          <w:rFonts w:ascii="Calibri" w:eastAsiaTheme="minorEastAsia" w:hAnsi="Calibri" w:cs="Calibri"/>
+          <w:sz w:val="21"/>
+          <w:szCs w:val="21"/>
+          <w:lang w:val="de-DE"/>
+        </w:rPr>
+      </w:pPr>
+    </w:p>
+    <w:p>
+      <w:pPr>
+        <w:spacing w:line="276" w:lineRule="auto"/>
+        <w:rPr>
+          <w:rFonts w:ascii="Calibri" w:eastAsiaTheme="minorEastAsia" w:hAnsi="Calibri" w:cs="Calibri"/>
+          <w:sz w:val="21"/>
+          <w:szCs w:val="21"/>
+          <w:lang w:val="de-DE"/>
+        </w:rPr>
+      </w:pPr>
+    </w:p>
+    <w:p>
+      <w:pPr>
+        <w:spacing w:line="276" w:lineRule="auto"/>
+        <w:rPr>
+          <w:rFonts w:ascii="Calibri" w:eastAsiaTheme="minorEastAsia" w:hAnsi="Calibri" w:cs="Calibri"/>
+          <w:sz w:val="21"/>
+          <w:szCs w:val="21"/>
+          <w:lang w:val="de-DE"/>
+        </w:rPr>
+      </w:pPr>
+    </w:p>
+    <w:p>
+      <w:pPr>
+        <w:pStyle w:val="Listenabsatz"/>
+        <w:numPr>
+          <w:ilvl w:val="0"/>
+          <w:numId w:val="7"/>
+        </w:numPr>
+        <w:spacing w:line="276" w:lineRule="auto"/>
+        <w:rPr>
+          <w:rFonts w:ascii="Calibri" w:hAnsi="Calibri" w:cs="Calibri"/>
+          <w:sz w:val="21"/>
+          <w:szCs w:val="21"/>
+          <w:lang w:val="en-US"/>
+        </w:rPr>
+      </w:pPr>
+      <w:r>
+        <w:rPr>
+          <w:rFonts w:ascii="Calibri" w:hAnsi="Calibri" w:cs="Calibri"/>
+          <w:sz w:val="21"/>
+          <w:szCs w:val="21"/>
+          <w:lang w:val="en-US"/>
+        </w:rPr>
+        <w:t xml:space="preserve">The relationship between </w:t>
+      </w:r>
+      <w:r>
+        <w:rPr>
+          <w:rFonts w:ascii="Calibri" w:hAnsi="Calibri" w:cs="Calibri"/>
+          <w:sz w:val="21"/>
+          <w:szCs w:val="21"/>
+          <w:lang w:val="en-US"/>
+        </w:rPr>
+        <w:t>every-day expertise</w:t>
+      </w:r>
+      <w:r>
+        <w:rPr>
+          <w:rFonts w:ascii="Calibri" w:hAnsi="Calibri" w:cs="Calibri"/>
+          <w:sz w:val="21"/>
+          <w:szCs w:val="21"/>
+          <w:lang w:val="en-US"/>
+        </w:rPr>
+        <w:t xml:space="preserve"> and the treatment is positive and highly significant </w:t>
+      </w:r>
+    </w:p>
+    <w:p>
+      <w:pPr>
+        <w:pStyle w:val="Listenabsatz"/>
+        <w:numPr>
+          <w:ilvl w:val="0"/>
+          <w:numId w:val="7"/>
+        </w:numPr>
+        <w:spacing w:line="276" w:lineRule="auto"/>
+        <w:rPr>
+          <w:rFonts w:ascii="Calibri" w:hAnsi="Calibri" w:cs="Calibri"/>
+          <w:sz w:val="21"/>
+          <w:szCs w:val="21"/>
+          <w:lang w:val="en-US"/>
+        </w:rPr>
+      </w:pPr>
+      <w:r>
+        <w:rPr>
+          <w:rFonts w:ascii="Calibri" w:hAnsi="Calibri" w:cs="Calibri"/>
+          <w:sz w:val="21"/>
+          <w:szCs w:val="21"/>
+          <w:lang w:val="en-US"/>
+        </w:rPr>
+        <w:t xml:space="preserve">The estimated coefficient </w:t>
+      </w:r>
+      <m:oMath>
+        <m:acc>
+          <m:accPr>
+            <m:ctrlPr>
+              <w:rPr>
+                <w:rFonts w:ascii="Cambria Math" w:hAnsi="Cambria Math" w:cs="Calibri"/>
+                <w:i/>
+                <w:sz w:val="21"/>
+                <w:szCs w:val="21"/>
+                <w:lang w:val="en-US"/>
+              </w:rPr>
+            </m:ctrlPr>
+          </m:accPr>
+          <m:e>
+            <m:r>
+              <w:rPr>
+                <w:rFonts w:ascii="Cambria Math" w:hAnsi="Cambria Math" w:cs="Calibri"/>
+                <w:sz w:val="21"/>
+                <w:szCs w:val="21"/>
+                <w:lang w:val="en-US"/>
+              </w:rPr>
+              <m:t>β</m:t>
+            </m:r>
+          </m:e>
+        </m:acc>
+        <m:r>
+          <w:rPr>
+            <w:rFonts w:ascii="Cambria Math" w:hAnsi="Cambria Math" w:cs="Calibri"/>
+            <w:sz w:val="21"/>
+            <w:szCs w:val="21"/>
+            <w:lang w:val="en-US"/>
+          </w:rPr>
+          <m:t>=0.</m:t>
+        </m:r>
+        <m:r>
+          <w:rPr>
+            <w:rFonts w:ascii="Cambria Math" w:hAnsi="Cambria Math" w:cs="Calibri"/>
+            <w:sz w:val="21"/>
+            <w:szCs w:val="21"/>
+            <w:lang w:val="en-US"/>
+          </w:rPr>
+          <m:t>4111</m:t>
+        </m:r>
+      </m:oMath>
+      <w:r>
+        <w:rPr>
+          <w:rFonts w:ascii="Calibri" w:eastAsiaTheme="minorEastAsia" w:hAnsi="Calibri" w:cs="Calibri"/>
+          <w:sz w:val="21"/>
+          <w:szCs w:val="21"/>
+          <w:lang w:val="en-US"/>
+        </w:rPr>
+        <w:t xml:space="preserve"> states that</w:t>
+      </w:r>
+      <w:r>
+        <w:rPr>
+          <w:rFonts w:ascii="Calibri" w:eastAsiaTheme="minorEastAsia" w:hAnsi="Calibri" w:cs="Calibri"/>
+          <w:sz w:val="21"/>
+          <w:szCs w:val="21"/>
+          <w:lang w:val="en-US"/>
+        </w:rPr>
+        <w:t xml:space="preserve">, in the treatment group, day-to-day-skills are </w:t>
+      </w:r>
+      <w:r>
+        <w:rPr>
+          <w:rFonts w:ascii="Calibri" w:eastAsiaTheme="minorEastAsia" w:hAnsi="Calibri" w:cs="Calibri"/>
+          <w:sz w:val="21"/>
+          <w:szCs w:val="21"/>
+          <w:lang w:val="en-US"/>
+        </w:rPr>
+        <w:t xml:space="preserve">on average by </w:t>
+      </w:r>
+      <m:oMath>
+        <m:r>
+          <w:rPr>
+            <w:rFonts w:ascii="Cambria Math" w:hAnsi="Cambria Math" w:cs="Calibri"/>
+            <w:sz w:val="21"/>
+            <w:szCs w:val="21"/>
+            <w:lang w:val="en-US"/>
+          </w:rPr>
+          <m:t>0.</m:t>
+        </m:r>
+        <m:r>
+          <w:rPr>
+            <w:rFonts w:ascii="Cambria Math" w:hAnsi="Cambria Math" w:cs="Calibri"/>
+            <w:sz w:val="21"/>
+            <w:szCs w:val="21"/>
+            <w:lang w:val="en-US"/>
+          </w:rPr>
+          <m:t>4111</m:t>
+        </m:r>
+      </m:oMath>
+      <w:r>
+        <w:rPr>
+          <w:rFonts w:ascii="Calibri" w:eastAsiaTheme="minorEastAsia" w:hAnsi="Calibri" w:cs="Calibri"/>
+          <w:sz w:val="21"/>
+          <w:szCs w:val="21"/>
+          <w:lang w:val="en-US"/>
+        </w:rPr>
+        <w:t xml:space="preserve"> units higher than in the control group </w:t>
+      </w:r>
+    </w:p>
+    <w:p>
+      <w:pPr>
+        <w:pStyle w:val="Listenabsatz"/>
+        <w:numPr>
+          <w:ilvl w:val="0"/>
+          <w:numId w:val="7"/>
+        </w:numPr>
+        <w:spacing w:line="276" w:lineRule="auto"/>
+        <w:rPr>
+          <w:rFonts w:ascii="Calibri" w:hAnsi="Calibri" w:cs="Calibri"/>
+          <w:sz w:val="21"/>
+          <w:szCs w:val="21"/>
+          <w:lang w:val="en-US"/>
+        </w:rPr>
+      </w:pPr>
+      <w:r>
+        <w:rPr>
+          <w:rFonts w:ascii="Calibri" w:eastAsiaTheme="minorEastAsia" w:hAnsi="Calibri" w:cs="Calibri"/>
+          <w:sz w:val="21"/>
+          <w:szCs w:val="21"/>
+          <w:lang w:val="en-US"/>
+        </w:rPr>
+        <w:t xml:space="preserve">This means that in social organizations, which participates on the Entdeckerfonds, the </w:t>
+      </w:r>
+      <w:r>
+        <w:rPr>
+          <w:rFonts w:ascii="Calibri" w:eastAsiaTheme="minorEastAsia" w:hAnsi="Calibri" w:cs="Calibri"/>
+          <w:sz w:val="21"/>
+          <w:szCs w:val="21"/>
+          <w:lang w:val="en-US"/>
+        </w:rPr>
+        <w:t>every-day experti</w:t>
+      </w:r>
+      <w:r>
+        <w:rPr>
+          <w:rFonts w:ascii="Calibri" w:eastAsiaTheme="minorEastAsia" w:hAnsi="Calibri" w:cs="Calibri"/>
+          <w:sz w:val="21"/>
+          <w:szCs w:val="21"/>
+          <w:lang w:val="en-US"/>
+        </w:rPr>
+        <w:t xml:space="preserve">se </w:t>
+      </w:r>
+      <w:r>
+        <w:rPr>
+          <w:rFonts w:ascii="Calibri" w:eastAsiaTheme="minorEastAsia" w:hAnsi="Calibri" w:cs="Calibri"/>
+          <w:sz w:val="21"/>
+          <w:szCs w:val="21"/>
+          <w:lang w:val="en-US"/>
+        </w:rPr>
+        <w:t xml:space="preserve">of the children </w:t>
+      </w:r>
+      <w:r>
+        <w:rPr>
+          <w:rFonts w:ascii="Calibri" w:eastAsiaTheme="minorEastAsia" w:hAnsi="Calibri" w:cs="Calibri"/>
+          <w:sz w:val="21"/>
+          <w:szCs w:val="21"/>
+          <w:lang w:val="en-US"/>
+        </w:rPr>
+        <w:t xml:space="preserve">is </w:t>
+      </w:r>
+      <w:r>
+        <w:rPr>
+          <w:rFonts w:ascii="Calibri" w:eastAsiaTheme="minorEastAsia" w:hAnsi="Calibri" w:cs="Calibri"/>
+          <w:sz w:val="21"/>
+          <w:szCs w:val="21"/>
+          <w:lang w:val="en-US"/>
+        </w:rPr>
+        <w:t>on a</w:t>
+      </w:r>
+      <w:bookmarkStart w:id="0" w:name="_GoBack"/>
+      <w:bookmarkEnd w:id="0"/>
+      <w:r>
+        <w:rPr>
+          <w:rFonts w:ascii="Calibri" w:eastAsiaTheme="minorEastAsia" w:hAnsi="Calibri" w:cs="Calibri"/>
+          <w:sz w:val="21"/>
+          <w:szCs w:val="21"/>
+          <w:lang w:val="en-US"/>
+        </w:rPr>
+        <w:t xml:space="preserve">verage by </w:t>
+      </w:r>
+      <m:oMath>
+        <m:r>
+          <w:rPr>
+            <w:rFonts w:ascii="Cambria Math" w:hAnsi="Cambria Math" w:cs="Calibri"/>
+            <w:sz w:val="21"/>
+            <w:szCs w:val="21"/>
+            <w:lang w:val="en-US"/>
+          </w:rPr>
+          <m:t>0.</m:t>
+        </m:r>
+        <m:r>
+          <w:rPr>
+            <w:rFonts w:ascii="Cambria Math" w:hAnsi="Cambria Math" w:cs="Calibri"/>
+            <w:sz w:val="21"/>
+            <w:szCs w:val="21"/>
+            <w:lang w:val="en-US"/>
+          </w:rPr>
+          <m:t>4111</m:t>
+        </m:r>
+      </m:oMath>
+      <w:r>
+        <w:rPr>
+          <w:rFonts w:ascii="Calibri" w:eastAsiaTheme="minorEastAsia" w:hAnsi="Calibri" w:cs="Calibri"/>
+          <w:sz w:val="21"/>
+          <w:szCs w:val="21"/>
+          <w:lang w:val="en-US"/>
+        </w:rPr>
+        <w:t xml:space="preserve"> units higher than in organizations which does not receive the Entdeckerfonds</w:t>
+      </w:r>
+    </w:p>
+    <w:p>
+      <w:pPr>
+        <w:pStyle w:val="Listenabsatz"/>
+        <w:numPr>
+          <w:ilvl w:val="0"/>
+          <w:numId w:val="7"/>
+        </w:numPr>
+        <w:spacing w:line="276" w:lineRule="auto"/>
+        <w:rPr>
+          <w:rFonts w:ascii="Calibri" w:hAnsi="Calibri" w:cs="Calibri"/>
+          <w:sz w:val="21"/>
+          <w:szCs w:val="21"/>
+          <w:lang w:val="en-US"/>
+        </w:rPr>
+      </w:pPr>
+      <w:r>
+        <w:rPr>
+          <w:rFonts w:ascii="Calibri" w:eastAsiaTheme="minorEastAsia" w:hAnsi="Calibri" w:cs="Calibri"/>
+          <w:sz w:val="21"/>
+          <w:szCs w:val="21"/>
+          <w:lang w:val="en-US"/>
+        </w:rPr>
+        <w:t xml:space="preserve">The intercept </w:t>
+      </w:r>
+      <m:oMath>
+        <m:acc>
+          <m:accPr>
+            <m:ctrlPr>
+              <w:rPr>
+                <w:rFonts w:ascii="Cambria Math" w:eastAsiaTheme="minorEastAsia" w:hAnsi="Cambria Math" w:cs="Calibri"/>
+                <w:i/>
+                <w:sz w:val="21"/>
+                <w:szCs w:val="21"/>
+                <w:lang w:val="en-US"/>
+              </w:rPr>
+            </m:ctrlPr>
+          </m:accPr>
+          <m:e>
+            <m:r>
+              <w:rPr>
+                <w:rFonts w:ascii="Cambria Math" w:eastAsiaTheme="minorEastAsia" w:hAnsi="Cambria Math" w:cs="Calibri"/>
+                <w:sz w:val="21"/>
+                <w:szCs w:val="21"/>
+                <w:lang w:val="en-US"/>
+              </w:rPr>
+              <m:t>α</m:t>
+            </m:r>
+          </m:e>
+        </m:acc>
+        <m:r>
+          <w:rPr>
+            <w:rFonts w:ascii="Cambria Math" w:eastAsiaTheme="minorEastAsia" w:hAnsi="Cambria Math" w:cs="Calibri"/>
+            <w:sz w:val="21"/>
+            <w:szCs w:val="21"/>
+            <w:lang w:val="en-US"/>
+          </w:rPr>
+          <m:t>=2.</m:t>
+        </m:r>
+        <m:r>
+          <w:rPr>
+            <w:rFonts w:ascii="Cambria Math" w:eastAsiaTheme="minorEastAsia" w:hAnsi="Cambria Math" w:cs="Calibri"/>
+            <w:sz w:val="21"/>
+            <w:szCs w:val="21"/>
+            <w:lang w:val="en-US"/>
+          </w:rPr>
+          <m:t>5979</m:t>
+        </m:r>
+      </m:oMath>
+      <w:r>
+        <w:rPr>
+          <w:rFonts w:ascii="Calibri" w:eastAsiaTheme="minorEastAsia" w:hAnsi="Calibri" w:cs="Calibri"/>
+          <w:sz w:val="21"/>
+          <w:szCs w:val="21"/>
+          <w:lang w:val="en-US"/>
+        </w:rPr>
+        <w:t xml:space="preserve"> represents the average </w:t>
+      </w:r>
+      <w:r>
+        <w:rPr>
+          <w:rFonts w:ascii="Calibri" w:eastAsiaTheme="minorEastAsia" w:hAnsi="Calibri" w:cs="Calibri"/>
+          <w:sz w:val="21"/>
+          <w:szCs w:val="21"/>
+          <w:lang w:val="en-US"/>
+        </w:rPr>
+        <w:t>day-to-day-skills</w:t>
+      </w:r>
+      <w:r>
+        <w:rPr>
+          <w:rFonts w:ascii="Calibri" w:eastAsiaTheme="minorEastAsia" w:hAnsi="Calibri" w:cs="Calibri"/>
+          <w:sz w:val="21"/>
+          <w:szCs w:val="21"/>
+          <w:lang w:val="en-US"/>
+        </w:rPr>
+        <w:t xml:space="preserve"> in organizations which does not participate in the Entdeckerfonds (= control group)</w:t>
+      </w:r>
+    </w:p>
+    <w:p>
+      <w:pPr>
+        <w:pStyle w:val="Listenabsatz"/>
+        <w:numPr>
+          <w:ilvl w:val="0"/>
+          <w:numId w:val="7"/>
+        </w:numPr>
+        <w:spacing w:line="276" w:lineRule="auto"/>
+        <w:rPr>
+          <w:rFonts w:ascii="Calibri" w:hAnsi="Calibri" w:cs="Calibri"/>
+          <w:sz w:val="21"/>
+          <w:szCs w:val="21"/>
+          <w:lang w:val="en-US"/>
+        </w:rPr>
+      </w:pPr>
+      <w:r>
+        <w:rPr>
+          <w:rFonts w:ascii="Calibri" w:hAnsi="Calibri" w:cs="Calibri"/>
+          <w:sz w:val="21"/>
+          <w:szCs w:val="21"/>
+          <w:lang w:val="en-US"/>
+        </w:rPr>
+        <w:t xml:space="preserve">The sum of both estimated coefficients </w:t>
+      </w:r>
+      <m:oMath>
+        <m:acc>
+          <m:accPr>
+            <m:ctrlPr>
+              <w:rPr>
+                <w:rFonts w:ascii="Cambria Math" w:eastAsiaTheme="minorEastAsia" w:hAnsi="Cambria Math" w:cs="Calibri"/>
+                <w:i/>
+                <w:sz w:val="21"/>
+                <w:szCs w:val="21"/>
+                <w:lang w:val="en-US"/>
+              </w:rPr>
+            </m:ctrlPr>
+          </m:accPr>
+          <m:e>
+            <m:r>
+              <w:rPr>
+                <w:rFonts w:ascii="Cambria Math" w:eastAsiaTheme="minorEastAsia" w:hAnsi="Cambria Math" w:cs="Calibri"/>
+                <w:sz w:val="21"/>
+                <w:szCs w:val="21"/>
+                <w:lang w:val="en-US"/>
+              </w:rPr>
+              <m:t>α</m:t>
+            </m:r>
+          </m:e>
+        </m:acc>
+        <m:r>
+          <w:rPr>
+            <w:rFonts w:ascii="Cambria Math" w:eastAsiaTheme="minorEastAsia" w:hAnsi="Cambria Math" w:cs="Calibri"/>
+            <w:sz w:val="21"/>
+            <w:szCs w:val="21"/>
+            <w:lang w:val="en-US"/>
+          </w:rPr>
+          <m:t>+</m:t>
+        </m:r>
+        <m:acc>
+          <m:accPr>
+            <m:ctrlPr>
+              <w:rPr>
+                <w:rFonts w:ascii="Cambria Math" w:hAnsi="Cambria Math" w:cs="Calibri"/>
+                <w:i/>
+                <w:sz w:val="21"/>
+                <w:szCs w:val="21"/>
+                <w:lang w:val="en-US"/>
+              </w:rPr>
+            </m:ctrlPr>
+          </m:accPr>
+          <m:e>
+            <m:r>
+              <w:rPr>
+                <w:rFonts w:ascii="Cambria Math" w:hAnsi="Cambria Math" w:cs="Calibri"/>
+                <w:sz w:val="21"/>
+                <w:szCs w:val="21"/>
+                <w:lang w:val="en-US"/>
+              </w:rPr>
+              <m:t>β</m:t>
+            </m:r>
+          </m:e>
+        </m:acc>
+        <m:r>
+          <w:rPr>
+            <w:rFonts w:ascii="Cambria Math" w:hAnsi="Cambria Math" w:cs="Calibri"/>
+            <w:sz w:val="21"/>
+            <w:szCs w:val="21"/>
+            <w:lang w:val="en-US"/>
+          </w:rPr>
+          <m:t>=3.0</m:t>
+        </m:r>
+        <m:r>
+          <w:rPr>
+            <w:rFonts w:ascii="Cambria Math" w:hAnsi="Cambria Math" w:cs="Calibri"/>
+            <w:sz w:val="21"/>
+            <w:szCs w:val="21"/>
+            <w:lang w:val="en-US"/>
+          </w:rPr>
+          <m:t>09</m:t>
+        </m:r>
+      </m:oMath>
+      <w:r>
+        <w:rPr>
+          <w:rFonts w:ascii="Calibri" w:eastAsiaTheme="minorEastAsia" w:hAnsi="Calibri" w:cs="Calibri"/>
+          <w:sz w:val="21"/>
+          <w:szCs w:val="21"/>
+          <w:lang w:val="en-US"/>
+        </w:rPr>
+        <w:t xml:space="preserve"> represent the average </w:t>
+      </w:r>
+      <w:r>
+        <w:rPr>
+          <w:rFonts w:ascii="Calibri" w:eastAsiaTheme="minorEastAsia" w:hAnsi="Calibri" w:cs="Calibri"/>
+          <w:sz w:val="21"/>
+          <w:szCs w:val="21"/>
+          <w:lang w:val="en-US"/>
+        </w:rPr>
+        <w:t>day-to-day-skills</w:t>
+      </w:r>
+      <w:r>
+        <w:rPr>
+          <w:rFonts w:ascii="Calibri" w:eastAsiaTheme="minorEastAsia" w:hAnsi="Calibri" w:cs="Calibri"/>
+          <w:sz w:val="21"/>
+          <w:szCs w:val="21"/>
+          <w:lang w:val="en-US"/>
+        </w:rPr>
+        <w:t xml:space="preserve"> in organization which participates in the Entdeckerfonds (= treatment group)</w:t>
+      </w:r>
+    </w:p>
+    <w:p>
+      <w:pPr>
+        <w:spacing w:line="276" w:lineRule="auto"/>
+        <w:rPr>
+          <w:rFonts w:ascii="Calibri" w:eastAsiaTheme="minorEastAsia" w:hAnsi="Calibri" w:cs="Calibri"/>
+          <w:sz w:val="21"/>
+          <w:szCs w:val="21"/>
+          <w:lang w:val="en-US"/>
+        </w:rPr>
+      </w:pPr>
+    </w:p>
+    <w:p>
+      <w:pPr>
+        <w:spacing w:line="276" w:lineRule="auto"/>
         <w:rPr>
           <w:rFonts w:ascii="Calibri" w:hAnsi="Calibri" w:cs="Calibri"/>
           <w:sz w:val="21"/>

</xml_diff>